<commit_message>
add the office"建站"doc contents
</commit_message>
<xml_diff>
--- a/Deposition2.docx
+++ b/Deposition2.docx
@@ -4053,74 +4053,3375 @@
       </w:r>
     </w:p>
     <w:p>
+      <w:pPr>
+        <w:rPr>
+          <w:rStyle w:val="popmsg"/>
+        </w:rPr>
+      </w:pPr>
+      <w:r>
+        <w:rPr>
+          <w:rStyle w:val="popmsg"/>
+        </w:rPr>
+        <w:t>平均每次访问</w:t>
+      </w:r>
+      <w:r>
+        <w:rPr>
+          <w:rStyle w:val="popmsg"/>
+        </w:rPr>
+        <w:t>(</w:t>
+      </w:r>
+      <w:r>
+        <w:rPr>
+          <w:rStyle w:val="popmsg"/>
+        </w:rPr>
+        <w:t>会话</w:t>
+      </w:r>
+      <w:r>
+        <w:rPr>
+          <w:rStyle w:val="popmsg"/>
+        </w:rPr>
+        <w:t>)</w:t>
+      </w:r>
+      <w:r>
+        <w:rPr>
+          <w:rStyle w:val="popmsg"/>
+        </w:rPr>
+        <w:t>产生的</w:t>
+      </w:r>
+      <w:r>
+        <w:rPr>
+          <w:rStyle w:val="popmsg"/>
+        </w:rPr>
+        <w:t>PV</w:t>
+      </w:r>
+      <w:r>
+        <w:rPr>
+          <w:rStyle w:val="popmsg"/>
+        </w:rPr>
+        <w:t>。平均访问深度</w:t>
+      </w:r>
+      <w:r>
+        <w:rPr>
+          <w:rStyle w:val="popmsg"/>
+        </w:rPr>
+        <w:t>=</w:t>
+      </w:r>
+      <w:r>
+        <w:rPr>
+          <w:rStyle w:val="popmsg"/>
+        </w:rPr>
+        <w:t>浏览次数</w:t>
+      </w:r>
+      <w:r>
+        <w:rPr>
+          <w:rStyle w:val="popmsg"/>
+        </w:rPr>
+        <w:t>/</w:t>
+      </w:r>
+      <w:r>
+        <w:rPr>
+          <w:rStyle w:val="popmsg"/>
+        </w:rPr>
+        <w:t>访问次数。体现网站对访客的吸引程度。</w:t>
+      </w:r>
+    </w:p>
+    <w:p>
+      <w:pPr>
+        <w:pStyle w:val="1"/>
+      </w:pPr>
+      <w:r>
+        <w:rPr>
+          <w:rFonts w:hint="eastAsia"/>
+        </w:rPr>
+        <w:t xml:space="preserve">Basic </w:t>
+      </w:r>
+      <w:r>
+        <w:t>Knowledge</w:t>
+      </w:r>
+    </w:p>
+    <w:p>
+      <w:r>
+        <w:t>I</w:t>
+      </w:r>
+      <w:r>
+        <w:rPr>
+          <w:rFonts w:hint="eastAsia"/>
+        </w:rPr>
+        <w:t xml:space="preserve">ntel </w:t>
+      </w:r>
+      <w:r>
+        <w:rPr>
+          <w:rFonts w:hint="eastAsia"/>
+        </w:rPr>
+        <w:t>处理器</w:t>
+      </w:r>
+    </w:p>
+    <w:p>
+      <w:r>
+        <w:rPr>
+          <w:rFonts w:hint="eastAsia"/>
+        </w:rPr>
+        <w:t>CPU</w:t>
+      </w:r>
+      <w:r>
+        <w:t>,GPU</w:t>
+      </w:r>
+    </w:p>
+    <w:p>
+      <w:r>
+        <w:t>RAM, random access memory</w:t>
+      </w:r>
+    </w:p>
+    <w:p>
+      <w:r>
+        <w:t>ROM, read only memory</w:t>
+      </w:r>
+    </w:p>
+    <w:p/>
+    <w:p>
+      <w:pPr>
+        <w:pStyle w:val="1"/>
+      </w:pPr>
+      <w:r>
+        <w:rPr>
+          <w:rFonts w:hint="eastAsia"/>
+        </w:rPr>
+        <w:lastRenderedPageBreak/>
+        <w:t>本地</w:t>
+      </w:r>
+      <w:r>
+        <w:t>虚拟机部署</w:t>
+      </w:r>
+    </w:p>
+    <w:p>
+      <w:pPr>
+        <w:pStyle w:val="2"/>
+      </w:pPr>
+      <w:r>
+        <w:t>VMWare</w:t>
+      </w:r>
+    </w:p>
+    <w:p>
+      <w:r>
+        <w:rPr>
+          <w:rFonts w:hint="eastAsia"/>
+        </w:rPr>
+        <w:t>借助</w:t>
+      </w:r>
+      <w:r>
+        <w:rPr>
+          <w:rFonts w:hint="eastAsia"/>
+        </w:rPr>
+        <w:t xml:space="preserve"> VMware Workstation Pro</w:t>
+      </w:r>
+      <w:r>
+        <w:rPr>
+          <w:rFonts w:hint="eastAsia"/>
+        </w:rPr>
+        <w:t>，</w:t>
+      </w:r>
+      <w:r>
+        <w:rPr>
+          <w:rFonts w:hint="eastAsia"/>
+        </w:rPr>
+        <w:t>可以将多个操作系统作为虚拟机（包括</w:t>
+      </w:r>
+      <w:r>
+        <w:rPr>
+          <w:rFonts w:hint="eastAsia"/>
+        </w:rPr>
+        <w:t xml:space="preserve"> Windows </w:t>
+      </w:r>
+      <w:r>
+        <w:rPr>
+          <w:rFonts w:hint="eastAsia"/>
+        </w:rPr>
+        <w:t>虚拟机）在单台</w:t>
+      </w:r>
+      <w:r>
+        <w:rPr>
+          <w:rFonts w:hint="eastAsia"/>
+        </w:rPr>
+        <w:t xml:space="preserve"> Windows </w:t>
+      </w:r>
+      <w:r>
+        <w:rPr>
+          <w:rFonts w:hint="eastAsia"/>
+        </w:rPr>
+        <w:t>或</w:t>
+      </w:r>
+      <w:r>
+        <w:rPr>
+          <w:rFonts w:hint="eastAsia"/>
+        </w:rPr>
+        <w:t xml:space="preserve"> Linux PC </w:t>
+      </w:r>
+      <w:r>
+        <w:rPr>
+          <w:rFonts w:hint="eastAsia"/>
+        </w:rPr>
+        <w:t>上运行</w:t>
+      </w:r>
+      <w:r>
+        <w:rPr>
+          <w:rFonts w:hint="eastAsia"/>
+        </w:rPr>
+        <w:t>，产品页面</w:t>
+      </w:r>
+      <w:r>
+        <w:t>：</w:t>
+      </w:r>
+    </w:p>
+    <w:p>
+      <w:hyperlink r:id="rId38" w:history="1">
+        <w:r>
+          <w:rPr>
+            <w:rStyle w:val="a4"/>
+          </w:rPr>
+          <w:t>https://www.vmware.com/cn/products/workstation-pro.html</w:t>
+        </w:r>
+      </w:hyperlink>
+    </w:p>
+    <w:p>
+      <w:r>
+        <w:t xml:space="preserve">workstation pro 14.1.1 </w:t>
+      </w:r>
+    </w:p>
+    <w:p>
+      <w:hyperlink r:id="rId39" w:history="1">
+        <w:r>
+          <w:rPr>
+            <w:rStyle w:val="a4"/>
+          </w:rPr>
+          <w:t>https://www.vmware.com/cn/products/workstation-pro/workstation-pro-evaluation.html</w:t>
+        </w:r>
+      </w:hyperlink>
+    </w:p>
+    <w:p/>
+    <w:p>
+      <w:r>
+        <w:rPr>
+          <w:rFonts w:hint="eastAsia"/>
+        </w:rPr>
+        <w:t>常用来搭建动态网站或者服务器的开源软件，本身都是各自独立的程序</w:t>
+      </w:r>
+    </w:p>
+    <w:p>
+      <w:r>
+        <w:rPr>
+          <w:rFonts w:hint="eastAsia"/>
+        </w:rPr>
+        <w:t xml:space="preserve">lamp </w:t>
+      </w:r>
+      <w:r>
+        <w:rPr>
+          <w:rFonts w:hint="eastAsia"/>
+        </w:rPr>
+        <w:t>的全称是</w:t>
+      </w:r>
+      <w:r>
+        <w:rPr>
+          <w:rFonts w:hint="eastAsia"/>
+        </w:rPr>
+        <w:t>linux + apache + mysql +php</w:t>
+      </w:r>
+    </w:p>
+    <w:p>
+      <w:r>
+        <w:rPr>
+          <w:rFonts w:hint="eastAsia"/>
+        </w:rPr>
+        <w:t xml:space="preserve">lnmp </w:t>
+      </w:r>
+      <w:r>
+        <w:rPr>
+          <w:rFonts w:hint="eastAsia"/>
+        </w:rPr>
+        <w:t>的全称是</w:t>
+      </w:r>
+      <w:r>
+        <w:rPr>
+          <w:rFonts w:hint="eastAsia"/>
+        </w:rPr>
+        <w:t xml:space="preserve">linux + nginx + mysql + php </w:t>
+      </w:r>
+      <w:r>
+        <w:rPr>
+          <w:rFonts w:hint="eastAsia"/>
+        </w:rPr>
+        <w:t>（国外喜欢简称为</w:t>
+      </w:r>
+      <w:r>
+        <w:rPr>
+          <w:rFonts w:hint="eastAsia"/>
+        </w:rPr>
+        <w:t>LEMP</w:t>
+      </w:r>
+      <w:r>
+        <w:rPr>
+          <w:rFonts w:hint="eastAsia"/>
+        </w:rPr>
+        <w:t>，搜英文资料需要搜</w:t>
+      </w:r>
+      <w:r>
+        <w:rPr>
+          <w:rFonts w:hint="eastAsia"/>
+        </w:rPr>
+        <w:t>LEMP</w:t>
+      </w:r>
+      <w:r>
+        <w:rPr>
+          <w:rFonts w:hint="eastAsia"/>
+        </w:rPr>
+        <w:t>）</w:t>
+      </w:r>
+    </w:p>
+    <w:p/>
+    <w:p>
+      <w:pPr>
+        <w:pStyle w:val="2"/>
+      </w:pPr>
+      <w:r>
+        <w:rPr>
+          <w:rFonts w:hint="eastAsia"/>
+        </w:rPr>
+        <w:t>Launch</w:t>
+      </w:r>
+      <w:r>
+        <w:t xml:space="preserve"> </w:t>
+      </w:r>
+      <w:r>
+        <w:rPr>
+          <w:rFonts w:hint="eastAsia"/>
+        </w:rPr>
+        <w:t>the systems</w:t>
+      </w:r>
+    </w:p>
+    <w:p>
+      <w:pPr>
+        <w:pStyle w:val="2"/>
+      </w:pPr>
+      <w:r>
+        <w:rPr>
+          <w:rFonts w:hint="eastAsia"/>
+        </w:rPr>
+        <w:t>页面</w:t>
+      </w:r>
+      <w:r>
+        <w:t>静态化</w:t>
+      </w:r>
+    </w:p>
+    <w:p>
+      <w:pPr>
+        <w:rPr>
+          <w:rStyle w:val="con"/>
+        </w:rPr>
+      </w:pPr>
+      <w:r>
+        <w:rPr>
+          <w:rStyle w:val="con"/>
+        </w:rPr>
+        <w:t>静态页面的优缺点：</w:t>
+      </w:r>
+      <w:r>
+        <w:rPr>
+          <w:rStyle w:val="con"/>
+        </w:rPr>
+        <w:t xml:space="preserve"> </w:t>
+      </w:r>
+      <w:r>
+        <w:rPr>
+          <w:rStyle w:val="con"/>
+        </w:rPr>
+        <w:t>真实静态通常是为了更好的缓解服务器压力，和增强搜索引擎的友好面，所以都将网页内容生成静态页面。但最大缺陷是每次在网站后台修改网页内容都需要重新生成静态页面，无法实时显示更新的内容，而久之网站内容多了，占用的空间大小以及每次生成静态页面所耗费的服务器资源也不容小觑（有出现内容过多且一次性生成静态页面而导致服务器奔溃的案例）</w:t>
+      </w:r>
+    </w:p>
+    <w:p>
+      <w:r>
+        <w:rPr>
+          <w:rFonts w:hint="eastAsia"/>
+        </w:rPr>
+        <w:t>由于伪静态是用正则判断需要跳转到的页面而不是真实页面地址，分辨到底显示哪个页面的责任也由直接指定转由服务器</w:t>
+      </w:r>
+      <w:r>
+        <w:rPr>
+          <w:rFonts w:hint="eastAsia"/>
+        </w:rPr>
+        <w:t>CPU</w:t>
+      </w:r>
+      <w:r>
+        <w:rPr>
+          <w:rFonts w:hint="eastAsia"/>
+        </w:rPr>
+        <w:t>来判断了，所以</w:t>
+      </w:r>
+      <w:r>
+        <w:rPr>
+          <w:rFonts w:hint="eastAsia"/>
+        </w:rPr>
+        <w:t>CPU</w:t>
+      </w:r>
+      <w:r>
+        <w:rPr>
+          <w:rFonts w:hint="eastAsia"/>
+        </w:rPr>
+        <w:t>占有量的上升，确实是伪静态最大的弊病。企业网站一般都可以开启伪静态，因为企业站点访问量一般不大，伪静态对</w:t>
+      </w:r>
+      <w:r>
+        <w:rPr>
+          <w:rFonts w:hint="eastAsia"/>
+        </w:rPr>
+        <w:t>CPU</w:t>
+      </w:r>
+      <w:r>
+        <w:rPr>
+          <w:rFonts w:hint="eastAsia"/>
+        </w:rPr>
+        <w:t>的影响也较小，如果访问量大也可以升级服务器来解决。</w:t>
+      </w:r>
+    </w:p>
+    <w:p/>
+    <w:p>
+      <w:pPr>
+        <w:pStyle w:val="2"/>
+      </w:pPr>
+      <w:r>
+        <w:rPr>
+          <w:rFonts w:hint="eastAsia"/>
+        </w:rPr>
+        <w:t>CDN</w:t>
+      </w:r>
+    </w:p>
+    <w:p>
+      <w:pPr>
+        <w:rPr>
+          <w:rStyle w:val="richtext"/>
+        </w:rPr>
+      </w:pPr>
+      <w:r>
+        <w:rPr>
+          <w:rStyle w:val="richtext"/>
+        </w:rPr>
+        <w:t>Content Delivery Network</w:t>
+      </w:r>
+      <w:r>
+        <w:rPr>
+          <w:rStyle w:val="richtext"/>
+        </w:rPr>
+        <w:t>或</w:t>
+      </w:r>
+      <w:r>
+        <w:rPr>
+          <w:rStyle w:val="richtext"/>
+        </w:rPr>
+        <w:t>Content distribute Network</w:t>
+      </w:r>
+      <w:r>
+        <w:rPr>
+          <w:rStyle w:val="richtext"/>
+        </w:rPr>
+        <w:t>，即内容分发网络</w:t>
+      </w:r>
+    </w:p>
+    <w:p>
+      <w:pPr>
+        <w:rPr>
+          <w:rStyle w:val="richtext"/>
+        </w:rPr>
+      </w:pPr>
+    </w:p>
+    <w:p>
+      <w:r>
+        <w:rPr>
+          <w:rFonts w:hint="eastAsia"/>
+        </w:rPr>
+        <w:t>基本思路：尽可能避开互联网上有可能影响数据传输速度和稳定性的瓶颈和环节，使内容传输的更快、更稳定。通过在网络各处放置节点服务器所构成的在现有的互联网基础之上的一层智能虚拟网络，</w:t>
+      </w:r>
+      <w:r>
+        <w:rPr>
+          <w:rFonts w:hint="eastAsia"/>
+        </w:rPr>
+        <w:t>CDN</w:t>
+      </w:r>
+      <w:r>
+        <w:rPr>
+          <w:rFonts w:hint="eastAsia"/>
+        </w:rPr>
+        <w:t>系统能够实时地根据</w:t>
+      </w:r>
+      <w:r>
+        <w:rPr>
+          <w:rFonts w:hint="eastAsia"/>
+          <w:color w:val="FF0000"/>
+        </w:rPr>
+        <w:t>网络流量</w:t>
+      </w:r>
+      <w:r>
+        <w:rPr>
+          <w:rFonts w:hint="eastAsia"/>
+        </w:rPr>
+        <w:t>和</w:t>
+      </w:r>
+      <w:r>
+        <w:rPr>
+          <w:rFonts w:hint="eastAsia"/>
+          <w:color w:val="FF0000"/>
+        </w:rPr>
+        <w:t>各节点的连接</w:t>
+      </w:r>
+      <w:r>
+        <w:rPr>
+          <w:rFonts w:hint="eastAsia"/>
+        </w:rPr>
+        <w:t>、</w:t>
+      </w:r>
+      <w:r>
+        <w:rPr>
+          <w:rFonts w:hint="eastAsia"/>
+          <w:color w:val="FF0000"/>
+        </w:rPr>
+        <w:t>负载状况</w:t>
+      </w:r>
+      <w:r>
+        <w:rPr>
+          <w:rFonts w:hint="eastAsia"/>
+        </w:rPr>
+        <w:t>以及到</w:t>
+      </w:r>
+      <w:r>
+        <w:rPr>
+          <w:rFonts w:hint="eastAsia"/>
+          <w:color w:val="FF0000"/>
+        </w:rPr>
+        <w:t>用户的距离</w:t>
+      </w:r>
+      <w:r>
+        <w:rPr>
+          <w:rFonts w:hint="eastAsia"/>
+        </w:rPr>
+        <w:t>和</w:t>
+      </w:r>
+      <w:r>
+        <w:rPr>
+          <w:rFonts w:hint="eastAsia"/>
+          <w:color w:val="FF0000"/>
+        </w:rPr>
+        <w:t>响应时间</w:t>
+      </w:r>
+      <w:r>
+        <w:rPr>
+          <w:rFonts w:hint="eastAsia"/>
+        </w:rPr>
+        <w:t>等综合信息将用户的请求</w:t>
+      </w:r>
+      <w:r>
+        <w:rPr>
+          <w:rFonts w:hint="eastAsia"/>
+          <w:color w:val="FF0000"/>
+        </w:rPr>
+        <w:t>重新导向离用户最近的服务节点上</w:t>
+      </w:r>
+      <w:r>
+        <w:rPr>
+          <w:rFonts w:hint="eastAsia"/>
+        </w:rPr>
+        <w:t>。</w:t>
+      </w:r>
+    </w:p>
+    <w:p/>
+    <w:p>
+      <w:r>
+        <w:rPr>
+          <w:rFonts w:hint="eastAsia"/>
+        </w:rPr>
+        <w:t>基础架构：最简单的</w:t>
+      </w:r>
+      <w:r>
+        <w:rPr>
+          <w:rFonts w:hint="eastAsia"/>
+        </w:rPr>
+        <w:t>CDN</w:t>
+      </w:r>
+      <w:r>
+        <w:rPr>
+          <w:rFonts w:hint="eastAsia"/>
+        </w:rPr>
+        <w:t>网络由一个</w:t>
+      </w:r>
+      <w:r>
+        <w:rPr>
+          <w:rFonts w:hint="eastAsia"/>
+        </w:rPr>
+        <w:t>DNS</w:t>
+      </w:r>
+      <w:r>
+        <w:rPr>
+          <w:rFonts w:hint="eastAsia"/>
+        </w:rPr>
+        <w:t>服务器和几台缓存服务器组成：</w:t>
+      </w:r>
+    </w:p>
+    <w:p>
+      <w:r>
+        <w:rPr>
+          <w:noProof/>
+        </w:rPr>
+        <w:lastRenderedPageBreak/>
+        <w:drawing>
+          <wp:inline distT="0" distB="0" distL="0" distR="0" wp14:anchorId="39FEB49F" wp14:editId="7B6410B3">
+            <wp:extent cx="5274310" cy="3023870"/>
+            <wp:effectExtent l="0" t="0" r="2540" b="5080"/>
+            <wp:docPr id="13" name="图片 13" descr="preview"/>
+            <wp:cNvGraphicFramePr>
+              <a:graphicFrameLocks xmlns:a="http://schemas.openxmlformats.org/drawingml/2006/main" noChangeAspect="1"/>
+            </wp:cNvGraphicFramePr>
+            <a:graphic xmlns:a="http://schemas.openxmlformats.org/drawingml/2006/main">
+              <a:graphicData uri="http://schemas.openxmlformats.org/drawingml/2006/picture">
+                <pic:pic xmlns:pic="http://schemas.openxmlformats.org/drawingml/2006/picture">
+                  <pic:nvPicPr>
+                    <pic:cNvPr id="0" name="Picture 2" descr="preview"/>
+                    <pic:cNvPicPr>
+                      <a:picLocks noChangeAspect="1" noChangeArrowheads="1"/>
+                    </pic:cNvPicPr>
+                  </pic:nvPicPr>
+                  <pic:blipFill>
+                    <a:blip r:embed="rId40">
+                      <a:extLst>
+                        <a:ext uri="{28A0092B-C50C-407E-A947-70E740481C1C}">
+                          <a14:useLocalDpi xmlns:a14="http://schemas.microsoft.com/office/drawing/2010/main" val="0"/>
+                        </a:ext>
+                      </a:extLst>
+                    </a:blip>
+                    <a:srcRect/>
+                    <a:stretch>
+                      <a:fillRect/>
+                    </a:stretch>
+                  </pic:blipFill>
+                  <pic:spPr bwMode="auto">
+                    <a:xfrm>
+                      <a:off x="0" y="0"/>
+                      <a:ext cx="5274310" cy="3023870"/>
+                    </a:xfrm>
+                    <a:prstGeom prst="rect">
+                      <a:avLst/>
+                    </a:prstGeom>
+                    <a:noFill/>
+                    <a:ln>
+                      <a:noFill/>
+                    </a:ln>
+                  </pic:spPr>
+                </pic:pic>
+              </a:graphicData>
+            </a:graphic>
+          </wp:inline>
+        </w:drawing>
+      </w:r>
+    </w:p>
+    <w:p>
+      <w:pPr>
+        <w:pStyle w:val="2"/>
+      </w:pPr>
+      <w:r>
+        <w:rPr>
+          <w:rFonts w:hint="eastAsia"/>
+        </w:rPr>
+        <w:t>DNS</w:t>
+      </w:r>
+      <w:r>
+        <w:t>记录</w:t>
+      </w:r>
+    </w:p>
+    <w:p>
+      <w:r>
+        <w:rPr>
+          <w:rFonts w:hint="eastAsia"/>
+        </w:rPr>
+        <w:t>A</w:t>
+      </w:r>
+      <w:r>
+        <w:rPr>
+          <w:rFonts w:hint="eastAsia"/>
+        </w:rPr>
+        <w:t>记录是用来指定主机名（或域名）对应的</w:t>
+      </w:r>
+      <w:r>
+        <w:rPr>
+          <w:rFonts w:hint="eastAsia"/>
+        </w:rPr>
+        <w:t>IP</w:t>
+      </w:r>
+      <w:r>
+        <w:rPr>
+          <w:rFonts w:hint="eastAsia"/>
+        </w:rPr>
+        <w:t>地址记录。用户可以将该域名下的网站服务器指向到自己的</w:t>
+      </w:r>
+      <w:r>
+        <w:rPr>
+          <w:rFonts w:hint="eastAsia"/>
+        </w:rPr>
+        <w:t>web server</w:t>
+      </w:r>
+      <w:r>
+        <w:rPr>
+          <w:rFonts w:hint="eastAsia"/>
+        </w:rPr>
+        <w:t>上。同时也可以设置您域名的二级域名。</w:t>
+      </w:r>
+    </w:p>
+    <w:p>
+      <w:r>
+        <w:rPr>
+          <w:rFonts w:hint="eastAsia"/>
+        </w:rPr>
+        <w:t>CNAME</w:t>
+      </w:r>
+      <w:r>
+        <w:rPr>
+          <w:rFonts w:hint="eastAsia"/>
+        </w:rPr>
+        <w:t>记录，即：别名记录。这种记录允许您将多个名字映射到同一台计算机。</w:t>
+      </w:r>
+    </w:p>
+    <w:p/>
+    <w:p>
+      <w:pPr>
+        <w:pStyle w:val="1"/>
+      </w:pPr>
+      <w:r>
+        <w:rPr>
+          <w:rFonts w:hint="eastAsia"/>
+        </w:rPr>
+        <w:t>Mysql</w:t>
+      </w:r>
+      <w:r>
+        <w:rPr>
+          <w:rFonts w:hint="eastAsia"/>
+        </w:rPr>
+        <w:t>读写</w:t>
+      </w:r>
+      <w:r>
+        <w:t>分离</w:t>
+      </w:r>
+    </w:p>
+    <w:p>
+      <w:r>
+        <w:rPr>
+          <w:rFonts w:hint="eastAsia"/>
+        </w:rPr>
+        <w:t>1</w:t>
+      </w:r>
+      <w:r>
+        <w:rPr>
+          <w:rFonts w:hint="eastAsia"/>
+        </w:rPr>
+        <w:t>、</w:t>
+      </w:r>
+      <w:r>
+        <w:rPr>
+          <w:rFonts w:hint="eastAsia"/>
+        </w:rPr>
+        <w:t xml:space="preserve">what </w:t>
+      </w:r>
+      <w:r>
+        <w:rPr>
+          <w:rFonts w:hint="eastAsia"/>
+        </w:rPr>
+        <w:t>读写分离</w:t>
+      </w:r>
+    </w:p>
+    <w:p>
+      <w:r>
+        <w:rPr>
+          <w:rFonts w:hint="eastAsia"/>
+        </w:rPr>
+        <w:t>读写分离，基本的原理是让主数据库处理事务性增、改、删操作（</w:t>
+      </w:r>
+      <w:r>
+        <w:rPr>
+          <w:rFonts w:hint="eastAsia"/>
+        </w:rPr>
+        <w:t>INSERT</w:t>
+      </w:r>
+      <w:r>
+        <w:rPr>
+          <w:rFonts w:hint="eastAsia"/>
+        </w:rPr>
+        <w:t>、</w:t>
+      </w:r>
+      <w:r>
+        <w:rPr>
+          <w:rFonts w:hint="eastAsia"/>
+        </w:rPr>
+        <w:t>UPDATE</w:t>
+      </w:r>
+      <w:r>
+        <w:rPr>
+          <w:rFonts w:hint="eastAsia"/>
+        </w:rPr>
+        <w:t>、</w:t>
+      </w:r>
+      <w:r>
+        <w:rPr>
+          <w:rFonts w:hint="eastAsia"/>
+        </w:rPr>
+        <w:t>DELETE</w:t>
+      </w:r>
+      <w:r>
+        <w:rPr>
+          <w:rFonts w:hint="eastAsia"/>
+        </w:rPr>
+        <w:t>），而从数据库处理</w:t>
+      </w:r>
+      <w:r>
+        <w:rPr>
+          <w:rFonts w:hint="eastAsia"/>
+        </w:rPr>
+        <w:t>SELECT</w:t>
+      </w:r>
+      <w:r>
+        <w:rPr>
+          <w:rFonts w:hint="eastAsia"/>
+        </w:rPr>
+        <w:t>查询操作。数据库复制被用来把事务性操作导致的变更同步到集群中的从数据库。</w:t>
+      </w:r>
+    </w:p>
+    <w:p/>
+    <w:p>
+      <w:r>
+        <w:rPr>
+          <w:rFonts w:hint="eastAsia"/>
+        </w:rPr>
+        <w:t>2</w:t>
+      </w:r>
+      <w:r>
+        <w:rPr>
+          <w:rFonts w:hint="eastAsia"/>
+        </w:rPr>
+        <w:t>、</w:t>
+      </w:r>
+      <w:r>
+        <w:rPr>
+          <w:rFonts w:hint="eastAsia"/>
+        </w:rPr>
+        <w:t xml:space="preserve">why </w:t>
+      </w:r>
+      <w:r>
+        <w:rPr>
+          <w:rFonts w:hint="eastAsia"/>
+        </w:rPr>
+        <w:t>那么为什么要读写分离呢？</w:t>
+      </w:r>
+    </w:p>
+    <w:p>
+      <w:r>
+        <w:rPr>
+          <w:rFonts w:hint="eastAsia"/>
+        </w:rPr>
+        <w:t>因为数据库的“写”（写</w:t>
+      </w:r>
+      <w:r>
+        <w:rPr>
+          <w:rFonts w:hint="eastAsia"/>
+        </w:rPr>
+        <w:t>10000</w:t>
+      </w:r>
+      <w:r>
+        <w:rPr>
+          <w:rFonts w:hint="eastAsia"/>
+        </w:rPr>
+        <w:t>条数据到</w:t>
+      </w:r>
+      <w:r>
+        <w:rPr>
+          <w:rFonts w:hint="eastAsia"/>
+        </w:rPr>
+        <w:t>oracle</w:t>
+      </w:r>
+      <w:r>
+        <w:rPr>
+          <w:rFonts w:hint="eastAsia"/>
+        </w:rPr>
+        <w:t>可能要</w:t>
+      </w:r>
+      <w:r>
+        <w:rPr>
+          <w:rFonts w:hint="eastAsia"/>
+        </w:rPr>
+        <w:t>3</w:t>
+      </w:r>
+      <w:r>
+        <w:rPr>
+          <w:rFonts w:hint="eastAsia"/>
+        </w:rPr>
+        <w:t>分钟）操作是比较耗时的。</w:t>
+      </w:r>
+    </w:p>
+    <w:p>
+      <w:r>
+        <w:rPr>
+          <w:rFonts w:hint="eastAsia"/>
+        </w:rPr>
+        <w:t>但是数据库的“读”（从</w:t>
+      </w:r>
+      <w:r>
+        <w:rPr>
+          <w:rFonts w:hint="eastAsia"/>
+        </w:rPr>
+        <w:t>oracle</w:t>
+      </w:r>
+      <w:r>
+        <w:rPr>
+          <w:rFonts w:hint="eastAsia"/>
+        </w:rPr>
+        <w:t>读</w:t>
+      </w:r>
+      <w:r>
+        <w:rPr>
+          <w:rFonts w:hint="eastAsia"/>
+        </w:rPr>
+        <w:t>10000</w:t>
+      </w:r>
+      <w:r>
+        <w:rPr>
+          <w:rFonts w:hint="eastAsia"/>
+        </w:rPr>
+        <w:t>条数据可能只要</w:t>
+      </w:r>
+      <w:r>
+        <w:rPr>
+          <w:rFonts w:hint="eastAsia"/>
+        </w:rPr>
+        <w:t>5</w:t>
+      </w:r>
+      <w:r>
+        <w:rPr>
+          <w:rFonts w:hint="eastAsia"/>
+        </w:rPr>
+        <w:t>秒钟）。</w:t>
+      </w:r>
+    </w:p>
+    <w:p>
+      <w:r>
+        <w:rPr>
+          <w:rFonts w:hint="eastAsia"/>
+        </w:rPr>
+        <w:t>所以读写分离，解决的是，数据库的写入，影响了查询的效率。</w:t>
+      </w:r>
+    </w:p>
+    <w:p/>
+    <w:p>
+      <w:r>
+        <w:rPr>
+          <w:rFonts w:hint="eastAsia"/>
+        </w:rPr>
+        <w:t>3</w:t>
+      </w:r>
+      <w:r>
+        <w:rPr>
+          <w:rFonts w:hint="eastAsia"/>
+        </w:rPr>
+        <w:t>、</w:t>
+      </w:r>
+      <w:r>
+        <w:rPr>
+          <w:rFonts w:hint="eastAsia"/>
+        </w:rPr>
+        <w:t xml:space="preserve">when </w:t>
+      </w:r>
+      <w:r>
+        <w:rPr>
+          <w:rFonts w:hint="eastAsia"/>
+        </w:rPr>
+        <w:t>什么时候要读写分离？</w:t>
+      </w:r>
+    </w:p>
+    <w:p>
+      <w:r>
+        <w:rPr>
+          <w:rFonts w:hint="eastAsia"/>
+        </w:rPr>
+        <w:t>数据库不一定要读写分离，如果程序使用数据库较多时，而更新少，查询多的情况下会考虑使用，利用数据库</w:t>
+      </w:r>
+      <w:r>
+        <w:rPr>
+          <w:rFonts w:hint="eastAsia"/>
+        </w:rPr>
+        <w:t xml:space="preserve"> </w:t>
+      </w:r>
+      <w:r>
+        <w:rPr>
+          <w:rFonts w:hint="eastAsia"/>
+        </w:rPr>
+        <w:t>主从同步</w:t>
+      </w:r>
+      <w:r>
+        <w:rPr>
+          <w:rFonts w:hint="eastAsia"/>
+        </w:rPr>
+        <w:t xml:space="preserve"> </w:t>
+      </w:r>
+      <w:r>
+        <w:rPr>
+          <w:rFonts w:hint="eastAsia"/>
+        </w:rPr>
+        <w:t>。可以减少数据库压力，提高性能。当然，数据库也有其它优化方案。</w:t>
+      </w:r>
+      <w:r>
+        <w:rPr>
+          <w:rFonts w:hint="eastAsia"/>
+        </w:rPr>
+        <w:t xml:space="preserve">memcache </w:t>
+      </w:r>
+      <w:r>
+        <w:rPr>
+          <w:rFonts w:hint="eastAsia"/>
+        </w:rPr>
+        <w:t>或是</w:t>
+      </w:r>
+      <w:r>
+        <w:rPr>
+          <w:rFonts w:hint="eastAsia"/>
+        </w:rPr>
+        <w:t xml:space="preserve"> </w:t>
+      </w:r>
+      <w:r>
+        <w:rPr>
+          <w:rFonts w:hint="eastAsia"/>
+        </w:rPr>
+        <w:t>表折分，或是搜索引擎。都是解决方法。</w:t>
+      </w:r>
+    </w:p>
+    <w:p/>
+    <w:p>
+      <w:pPr>
+        <w:pStyle w:val="2"/>
+      </w:pPr>
+      <w:r>
+        <w:rPr>
+          <w:rFonts w:hint="eastAsia"/>
+        </w:rPr>
+        <w:lastRenderedPageBreak/>
+        <w:t>较为常见的</w:t>
+      </w:r>
+      <w:r>
+        <w:rPr>
+          <w:rFonts w:hint="eastAsia"/>
+        </w:rPr>
+        <w:t>Mysql</w:t>
+      </w:r>
+      <w:r>
+        <w:rPr>
+          <w:rFonts w:hint="eastAsia"/>
+        </w:rPr>
+        <w:t>读写分离分为以下两种</w:t>
+      </w:r>
+    </w:p>
+    <w:p>
+      <w:pPr>
+        <w:pStyle w:val="3"/>
+      </w:pPr>
+      <w:r>
+        <w:rPr>
+          <w:rFonts w:hint="eastAsia"/>
+        </w:rPr>
+        <w:t>基于程序代码内部实现</w:t>
+      </w:r>
+    </w:p>
+    <w:p>
+      <w:r>
+        <w:rPr>
+          <w:rFonts w:hint="eastAsia"/>
+        </w:rPr>
+        <w:t>在代码中根据</w:t>
+      </w:r>
+      <w:r>
+        <w:rPr>
+          <w:rFonts w:hint="eastAsia"/>
+        </w:rPr>
+        <w:t xml:space="preserve">select </w:t>
+      </w:r>
+      <w:r>
+        <w:rPr>
+          <w:rFonts w:hint="eastAsia"/>
+        </w:rPr>
+        <w:t>、</w:t>
+      </w:r>
+      <w:r>
+        <w:rPr>
+          <w:rFonts w:hint="eastAsia"/>
+        </w:rPr>
+        <w:t>insert</w:t>
+      </w:r>
+      <w:r>
+        <w:rPr>
+          <w:rFonts w:hint="eastAsia"/>
+        </w:rPr>
+        <w:t>进行路由分类，这类方法也是目前生产环境下应用最广泛的。优点是性能较好，因为程序在代码中实现，不需要增加额外的硬件开支，缺点是需要开发人员来实现，运维人员无从下手。</w:t>
+      </w:r>
+    </w:p>
+    <w:p>
+      <w:pPr>
+        <w:pStyle w:val="3"/>
+      </w:pPr>
+      <w:r>
+        <w:rPr>
+          <w:rFonts w:hint="eastAsia"/>
+        </w:rPr>
+        <w:t>基于中间代理层实现</w:t>
+      </w:r>
+    </w:p>
+    <w:p>
+      <w:r>
+        <w:rPr>
+          <w:rFonts w:hint="eastAsia"/>
+        </w:rPr>
+        <w:t>代理一般介于应用服务器和数据库服务器之间，代理数据库服务器接收到应用服务器的请求后根据判断后转发到，后端数据库</w:t>
+      </w:r>
+      <w:r>
+        <w:rPr>
+          <w:rFonts w:hint="eastAsia"/>
+        </w:rPr>
+        <w:t>。</w:t>
+      </w:r>
+    </w:p>
+    <w:p>
+      <w:pPr>
+        <w:pStyle w:val="3"/>
+      </w:pPr>
+      <w:r>
+        <w:rPr>
+          <w:rFonts w:hint="eastAsia"/>
+        </w:rPr>
+        <w:t>MySQLProxy</w:t>
+      </w:r>
+      <w:r>
+        <w:rPr>
+          <w:rFonts w:hint="eastAsia"/>
+        </w:rPr>
+        <w:t>介绍</w:t>
+      </w:r>
+    </w:p>
+    <w:p>
+      <w:r>
+        <w:rPr>
+          <w:rFonts w:hint="eastAsia"/>
+        </w:rPr>
+        <w:t>下面使用</w:t>
+      </w:r>
+      <w:r>
+        <w:rPr>
+          <w:rFonts w:hint="eastAsia"/>
+        </w:rPr>
+        <w:t>MySQL</w:t>
+      </w:r>
+      <w:r>
+        <w:rPr>
+          <w:rFonts w:hint="eastAsia"/>
+        </w:rPr>
+        <w:t>官方提供的数据库代理层产品</w:t>
+      </w:r>
+      <w:r>
+        <w:rPr>
+          <w:rFonts w:hint="eastAsia"/>
+        </w:rPr>
+        <w:t>MySQLProxy</w:t>
+      </w:r>
+      <w:r>
+        <w:rPr>
+          <w:rFonts w:hint="eastAsia"/>
+        </w:rPr>
+        <w:t>搭建读写分离。</w:t>
+      </w:r>
+    </w:p>
+    <w:p>
+      <w:r>
+        <w:rPr>
+          <w:rFonts w:hint="eastAsia"/>
+        </w:rPr>
+        <w:t>MySQLProxy</w:t>
+      </w:r>
+      <w:r>
+        <w:rPr>
+          <w:rFonts w:hint="eastAsia"/>
+        </w:rPr>
+        <w:t>实际上是在客户端请求与</w:t>
+      </w:r>
+      <w:r>
+        <w:rPr>
+          <w:rFonts w:hint="eastAsia"/>
+        </w:rPr>
+        <w:t>MySQLServer</w:t>
+      </w:r>
+      <w:r>
+        <w:rPr>
+          <w:rFonts w:hint="eastAsia"/>
+        </w:rPr>
+        <w:t>之间建立了一个连接池。所有客户端请求都是发向</w:t>
+      </w:r>
+      <w:r>
+        <w:rPr>
+          <w:rFonts w:hint="eastAsia"/>
+        </w:rPr>
+        <w:t>MySQLProxy</w:t>
+      </w:r>
+      <w:r>
+        <w:rPr>
+          <w:rFonts w:hint="eastAsia"/>
+        </w:rPr>
+        <w:t>，然后经由</w:t>
+      </w:r>
+      <w:r>
+        <w:rPr>
+          <w:rFonts w:hint="eastAsia"/>
+        </w:rPr>
+        <w:t>MySQLProxy</w:t>
+      </w:r>
+      <w:r>
+        <w:rPr>
+          <w:rFonts w:hint="eastAsia"/>
+        </w:rPr>
+        <w:t>进行相应的分析，判断出是读操作还是写操作，分发至对应的</w:t>
+      </w:r>
+      <w:r>
+        <w:rPr>
+          <w:rFonts w:hint="eastAsia"/>
+        </w:rPr>
+        <w:t>MySQLServer</w:t>
+      </w:r>
+      <w:r>
+        <w:rPr>
+          <w:rFonts w:hint="eastAsia"/>
+        </w:rPr>
+        <w:t>上。对于多节点</w:t>
+      </w:r>
+      <w:r>
+        <w:rPr>
+          <w:rFonts w:hint="eastAsia"/>
+        </w:rPr>
+        <w:t>Slave</w:t>
+      </w:r>
+      <w:r>
+        <w:rPr>
+          <w:rFonts w:hint="eastAsia"/>
+        </w:rPr>
+        <w:t>集群，也可以起做到负载均衡的效果。</w:t>
+      </w:r>
+    </w:p>
+    <w:p>
+      <w:pPr>
+        <w:pStyle w:val="1"/>
+      </w:pPr>
+      <w:r>
+        <w:rPr>
+          <w:rFonts w:hint="eastAsia"/>
+        </w:rPr>
+        <w:t>H5</w:t>
+      </w:r>
+      <w:r>
+        <w:rPr>
+          <w:rFonts w:hint="eastAsia"/>
+        </w:rPr>
+        <w:t>适配</w:t>
+      </w:r>
+    </w:p>
+    <w:p>
+      <w:pPr>
+        <w:pStyle w:val="2"/>
+      </w:pPr>
+      <w:r>
+        <w:t>i</w:t>
+      </w:r>
+      <w:r>
+        <w:rPr>
+          <w:rFonts w:hint="eastAsia"/>
+        </w:rPr>
+        <w:t>phon</w:t>
+      </w:r>
+      <w:r>
+        <w:t>e</w:t>
+      </w:r>
+      <w:r>
+        <w:t>系列开发尺寸</w:t>
+      </w:r>
+    </w:p>
+    <w:p>
+      <w:r>
+        <w:rPr>
+          <w:noProof/>
+        </w:rPr>
+        <w:drawing>
+          <wp:inline distT="0" distB="0" distL="0" distR="0" wp14:anchorId="48E1942B" wp14:editId="10FE1A41">
+            <wp:extent cx="5274310" cy="2121799"/>
+            <wp:effectExtent l="0" t="0" r="2540" b="0"/>
+            <wp:docPr id="14" name="图片 14" descr="https://images2017.cnblogs.com/blog/949019/201711/949019-20171106190827294-1199751417.png"/>
+            <wp:cNvGraphicFramePr>
+              <a:graphicFrameLocks xmlns:a="http://schemas.openxmlformats.org/drawingml/2006/main" noChangeAspect="1"/>
+            </wp:cNvGraphicFramePr>
+            <a:graphic xmlns:a="http://schemas.openxmlformats.org/drawingml/2006/main">
+              <a:graphicData uri="http://schemas.openxmlformats.org/drawingml/2006/picture">
+                <pic:pic xmlns:pic="http://schemas.openxmlformats.org/drawingml/2006/picture">
+                  <pic:nvPicPr>
+                    <pic:cNvPr id="0" name="Picture 1" descr="https://images2017.cnblogs.com/blog/949019/201711/949019-20171106190827294-1199751417.png"/>
+                    <pic:cNvPicPr>
+                      <a:picLocks noChangeAspect="1" noChangeArrowheads="1"/>
+                    </pic:cNvPicPr>
+                  </pic:nvPicPr>
+                  <pic:blipFill>
+                    <a:blip r:embed="rId41">
+                      <a:extLst>
+                        <a:ext uri="{28A0092B-C50C-407E-A947-70E740481C1C}">
+                          <a14:useLocalDpi xmlns:a14="http://schemas.microsoft.com/office/drawing/2010/main" val="0"/>
+                        </a:ext>
+                      </a:extLst>
+                    </a:blip>
+                    <a:srcRect/>
+                    <a:stretch>
+                      <a:fillRect/>
+                    </a:stretch>
+                  </pic:blipFill>
+                  <pic:spPr bwMode="auto">
+                    <a:xfrm>
+                      <a:off x="0" y="0"/>
+                      <a:ext cx="5274310" cy="2121799"/>
+                    </a:xfrm>
+                    <a:prstGeom prst="rect">
+                      <a:avLst/>
+                    </a:prstGeom>
+                    <a:noFill/>
+                    <a:ln>
+                      <a:noFill/>
+                    </a:ln>
+                  </pic:spPr>
+                </pic:pic>
+              </a:graphicData>
+            </a:graphic>
+          </wp:inline>
+        </w:drawing>
+      </w:r>
+    </w:p>
+    <w:p>
+      <w:pPr>
+        <w:pStyle w:val="2"/>
+      </w:pPr>
+      <w:r>
+        <w:lastRenderedPageBreak/>
+        <w:t>I</w:t>
+      </w:r>
+      <w:r>
+        <w:rPr>
+          <w:rFonts w:hint="eastAsia"/>
+        </w:rPr>
+        <w:t>phone</w:t>
+      </w:r>
+      <w:r>
+        <w:rPr>
+          <w:rFonts w:hint="eastAsia"/>
+        </w:rPr>
+        <w:t>像素</w:t>
+      </w:r>
+      <w:r>
+        <w:t>尺寸</w:t>
+      </w:r>
+    </w:p>
+    <w:p>
+      <w:r>
+        <w:rPr>
+          <w:noProof/>
+        </w:rPr>
+        <w:drawing>
+          <wp:inline distT="0" distB="0" distL="0" distR="0" wp14:anchorId="7F41E0EA" wp14:editId="1D5E5EC8">
+            <wp:extent cx="5274310" cy="1488322"/>
+            <wp:effectExtent l="0" t="0" r="2540" b="0"/>
+            <wp:docPr id="15" name="图片 15" descr="https://images2017.cnblogs.com/blog/949019/201711/949019-20171106190848122-865769222.png"/>
+            <wp:cNvGraphicFramePr>
+              <a:graphicFrameLocks xmlns:a="http://schemas.openxmlformats.org/drawingml/2006/main" noChangeAspect="1"/>
+            </wp:cNvGraphicFramePr>
+            <a:graphic xmlns:a="http://schemas.openxmlformats.org/drawingml/2006/main">
+              <a:graphicData uri="http://schemas.openxmlformats.org/drawingml/2006/picture">
+                <pic:pic xmlns:pic="http://schemas.openxmlformats.org/drawingml/2006/picture">
+                  <pic:nvPicPr>
+                    <pic:cNvPr id="0" name="Picture 3" descr="https://images2017.cnblogs.com/blog/949019/201711/949019-20171106190848122-865769222.png"/>
+                    <pic:cNvPicPr>
+                      <a:picLocks noChangeAspect="1" noChangeArrowheads="1"/>
+                    </pic:cNvPicPr>
+                  </pic:nvPicPr>
+                  <pic:blipFill>
+                    <a:blip r:embed="rId42">
+                      <a:extLst>
+                        <a:ext uri="{28A0092B-C50C-407E-A947-70E740481C1C}">
+                          <a14:useLocalDpi xmlns:a14="http://schemas.microsoft.com/office/drawing/2010/main" val="0"/>
+                        </a:ext>
+                      </a:extLst>
+                    </a:blip>
+                    <a:srcRect/>
+                    <a:stretch>
+                      <a:fillRect/>
+                    </a:stretch>
+                  </pic:blipFill>
+                  <pic:spPr bwMode="auto">
+                    <a:xfrm>
+                      <a:off x="0" y="0"/>
+                      <a:ext cx="5274310" cy="1488322"/>
+                    </a:xfrm>
+                    <a:prstGeom prst="rect">
+                      <a:avLst/>
+                    </a:prstGeom>
+                    <a:noFill/>
+                    <a:ln>
+                      <a:noFill/>
+                    </a:ln>
+                  </pic:spPr>
+                </pic:pic>
+              </a:graphicData>
+            </a:graphic>
+          </wp:inline>
+        </w:drawing>
+      </w:r>
+    </w:p>
+    <w:p>
+      <w:pPr>
+        <w:rPr>
+          <w:color w:val="0000FF"/>
+          <w:u w:val="single"/>
+        </w:rPr>
+      </w:pPr>
+      <w:r>
+        <w:t>倍图其实就是像素尺寸和开发尺寸的倍率关系，但这只是外在的表现。倍图核心的影响因素在于</w:t>
+      </w:r>
+      <w:r>
+        <w:t>PPI</w:t>
+      </w:r>
+      <w:r>
+        <w:t>（</w:t>
+      </w:r>
+      <w:r>
+        <w:t>DPI</w:t>
+      </w:r>
+      <w:r>
+        <w:t>），了解屏幕密度与各尺寸的关系有助于我们深度理解倍率的概念：</w:t>
+      </w:r>
+      <w:hyperlink r:id="rId43" w:tgtFrame="_blank" w:history="1">
+        <w:r>
+          <w:rPr>
+            <w:color w:val="0000FF"/>
+            <w:u w:val="single"/>
+          </w:rPr>
+          <w:t>《基础知识学起来！为设计师量身打造的</w:t>
+        </w:r>
+        <w:r>
+          <w:rPr>
+            <w:color w:val="0000FF"/>
+            <w:u w:val="single"/>
+          </w:rPr>
+          <w:t>DPI</w:t>
+        </w:r>
+        <w:r>
+          <w:rPr>
+            <w:color w:val="0000FF"/>
+            <w:u w:val="single"/>
+          </w:rPr>
+          <w:t>指南》</w:t>
+        </w:r>
+      </w:hyperlink>
+    </w:p>
+    <w:p>
+      <w:pPr>
+        <w:pStyle w:val="2"/>
+      </w:pPr>
+      <w:r>
+        <w:rPr>
+          <w:rFonts w:hint="eastAsia"/>
+        </w:rPr>
+        <w:t>DPI</w:t>
+      </w:r>
+      <w:r>
+        <w:t>指南</w:t>
+      </w:r>
+    </w:p>
+    <w:p>
+      <w:r>
+        <w:rPr>
+          <w:rFonts w:hint="eastAsia"/>
+        </w:rPr>
+        <w:t>DPI</w:t>
+      </w:r>
+      <w:r>
+        <w:rPr>
+          <w:rFonts w:hint="eastAsia"/>
+        </w:rPr>
+        <w:t>（</w:t>
+      </w:r>
+      <w:r>
+        <w:rPr>
+          <w:rFonts w:hint="eastAsia"/>
+        </w:rPr>
+        <w:t>Dots Per Inch</w:t>
+      </w:r>
+      <w:r>
+        <w:rPr>
+          <w:rFonts w:hint="eastAsia"/>
+        </w:rPr>
+        <w:t>）</w:t>
+      </w:r>
+      <w:r>
+        <w:rPr>
+          <w:rFonts w:hint="eastAsia"/>
+        </w:rPr>
+        <w:t>是测量空间点密度的单位</w:t>
+      </w:r>
+      <w:r>
+        <w:rPr>
+          <w:rFonts w:hint="eastAsia"/>
+        </w:rPr>
+        <w:t>，最初应用于打印技术中，它表示每英寸能打印上的墨滴数量。较小的</w:t>
+      </w:r>
+      <w:r>
+        <w:rPr>
+          <w:rFonts w:hint="eastAsia"/>
+        </w:rPr>
+        <w:t>DPI</w:t>
+      </w:r>
+      <w:r>
+        <w:rPr>
+          <w:rFonts w:hint="eastAsia"/>
+        </w:rPr>
+        <w:t>会产生不清晰的图片。</w:t>
+      </w:r>
+    </w:p>
+    <w:p>
+      <w:r>
+        <w:rPr>
+          <w:rFonts w:hint="eastAsia"/>
+        </w:rPr>
+        <w:t>计算机屏幕一般采用</w:t>
+      </w:r>
+      <w:r>
+        <w:rPr>
+          <w:rFonts w:hint="eastAsia"/>
+        </w:rPr>
+        <w:t>PPI</w:t>
+      </w:r>
+      <w:r>
+        <w:rPr>
+          <w:rFonts w:hint="eastAsia"/>
+        </w:rPr>
+        <w:t>（</w:t>
+      </w:r>
+      <w:r>
+        <w:rPr>
+          <w:rFonts w:hint="eastAsia"/>
+        </w:rPr>
+        <w:t>Pixels Per Inch</w:t>
+      </w:r>
+      <w:r>
+        <w:rPr>
+          <w:rFonts w:hint="eastAsia"/>
+        </w:rPr>
+        <w:t>）来表示一英寸屏幕上显示的像素点的数量，现在</w:t>
+      </w:r>
+      <w:r>
+        <w:rPr>
+          <w:rFonts w:hint="eastAsia"/>
+        </w:rPr>
+        <w:t>DPI</w:t>
+      </w:r>
+      <w:r>
+        <w:rPr>
+          <w:rFonts w:hint="eastAsia"/>
+        </w:rPr>
+        <w:t>也被引入。</w:t>
+      </w:r>
+    </w:p>
+    <w:p>
+      <w:pPr>
+        <w:rPr>
+          <w:color w:val="2E74B5" w:themeColor="accent1" w:themeShade="BF"/>
+        </w:rPr>
+      </w:pPr>
+      <w:r>
+        <w:rPr>
+          <w:rFonts w:hint="eastAsia"/>
+          <w:color w:val="2E74B5" w:themeColor="accent1" w:themeShade="BF"/>
+        </w:rPr>
+        <w:t>DPI</w:t>
+      </w:r>
+      <w:r>
+        <w:rPr>
+          <w:color w:val="2E74B5" w:themeColor="accent1" w:themeShade="BF"/>
+        </w:rPr>
+        <w:t xml:space="preserve"> </w:t>
+      </w:r>
+      <w:r>
+        <w:rPr>
+          <w:rFonts w:hint="eastAsia"/>
+          <w:color w:val="2E74B5" w:themeColor="accent1" w:themeShade="BF"/>
+        </w:rPr>
+        <w:t>类似</w:t>
+      </w:r>
+      <w:r>
+        <w:rPr>
+          <w:color w:val="2E74B5" w:themeColor="accent1" w:themeShade="BF"/>
+        </w:rPr>
+        <w:t>于</w:t>
+      </w:r>
+      <w:r>
+        <w:rPr>
+          <w:color w:val="2E74B5" w:themeColor="accent1" w:themeShade="BF"/>
+        </w:rPr>
+        <w:t>PPI</w:t>
+      </w:r>
+    </w:p>
+    <w:p>
+      <w:r>
+        <w:t>p</w:t>
+      </w:r>
+      <w:r>
+        <w:rPr>
+          <w:rFonts w:hint="eastAsia"/>
+        </w:rPr>
+        <w:t>x</w:t>
+      </w:r>
+      <w:r>
+        <w:t>:pixel</w:t>
+      </w:r>
+    </w:p>
+    <w:p/>
+    <w:p>
+      <w:r>
+        <w:rPr>
+          <w:rFonts w:hint="eastAsia"/>
+        </w:rPr>
+        <w:t>屏幕</w:t>
+      </w:r>
+      <w:r>
+        <w:t>分辨率</w:t>
+      </w:r>
+      <w:r>
+        <w:rPr>
+          <w:rFonts w:hint="eastAsia"/>
+        </w:rPr>
+        <w:t>：</w:t>
+      </w:r>
+      <w:r>
+        <w:rPr>
+          <w:rFonts w:hint="eastAsia"/>
+        </w:rPr>
+        <w:t>2560</w:t>
+      </w:r>
+      <w:r>
+        <w:t>X1440px</w:t>
+      </w:r>
+    </w:p>
+    <w:p>
+      <w:r>
+        <w:rPr>
+          <w:rFonts w:hint="eastAsia"/>
+        </w:rPr>
+        <w:t>长宽</w:t>
+      </w:r>
+      <w:r>
+        <w:t>的像素数</w:t>
+      </w:r>
+    </w:p>
+    <w:p>
+      <w:r>
+        <w:t>HD</w:t>
+      </w:r>
+      <w:r>
+        <w:rPr>
+          <w:rFonts w:hint="eastAsia"/>
+        </w:rPr>
+        <w:t>：</w:t>
+      </w:r>
+      <w:r>
+        <w:rPr>
+          <w:rFonts w:hint="eastAsia"/>
+        </w:rPr>
+        <w:t>1280</w:t>
+      </w:r>
+      <w:r>
+        <w:t>*720</w:t>
+      </w:r>
+    </w:p>
+    <w:p>
+      <w:r>
+        <w:rPr>
+          <w:rFonts w:hint="eastAsia"/>
+        </w:rPr>
+        <w:t>全</w:t>
+      </w:r>
+      <w:r>
+        <w:t>高清：</w:t>
+      </w:r>
+      <w:r>
+        <w:t>1920*1080</w:t>
+      </w:r>
+    </w:p>
+    <w:p>
+      <w:r>
+        <w:t>4k,</w:t>
+      </w:r>
+      <w:r>
+        <w:rPr>
+          <w:rFonts w:hint="eastAsia"/>
+        </w:rPr>
+        <w:t>也叫</w:t>
+      </w:r>
+      <w:r>
+        <w:t>UHD</w:t>
+      </w:r>
+      <w:r>
+        <w:rPr>
+          <w:rFonts w:hint="eastAsia"/>
+        </w:rPr>
+        <w:t>，</w:t>
+      </w:r>
+      <w:r>
+        <w:t>超高清，</w:t>
+      </w:r>
+      <w:r>
+        <w:rPr>
+          <w:rFonts w:hint="eastAsia"/>
+        </w:rPr>
+        <w:t>3840*2160</w:t>
+      </w:r>
+      <w:r>
+        <w:rPr>
+          <w:rFonts w:hint="eastAsia"/>
+        </w:rPr>
+        <w:t>像素，它也叫做</w:t>
+      </w:r>
+      <w:r>
+        <w:rPr>
+          <w:rFonts w:hint="eastAsia"/>
+        </w:rPr>
+        <w:t>Quad HD</w:t>
+      </w:r>
+      <w:r>
+        <w:rPr>
+          <w:rFonts w:hint="eastAsia"/>
+        </w:rPr>
+        <w:t>，被称为</w:t>
+      </w:r>
+      <w:r>
+        <w:rPr>
+          <w:rFonts w:hint="eastAsia"/>
+        </w:rPr>
+        <w:t>UHD</w:t>
+      </w:r>
+      <w:r>
+        <w:rPr>
+          <w:rFonts w:hint="eastAsia"/>
+        </w:rPr>
+        <w:t>超高清。简而言之，你可以放</w:t>
+      </w:r>
+      <w:r>
+        <w:rPr>
+          <w:rFonts w:hint="eastAsia"/>
+        </w:rPr>
+        <w:t>4</w:t>
+      </w:r>
+      <w:r>
+        <w:rPr>
+          <w:rFonts w:hint="eastAsia"/>
+        </w:rPr>
+        <w:t>个</w:t>
+      </w:r>
+      <w:r>
+        <w:rPr>
+          <w:rFonts w:hint="eastAsia"/>
+        </w:rPr>
+        <w:t>1080p</w:t>
+      </w:r>
+      <w:r>
+        <w:rPr>
+          <w:rFonts w:hint="eastAsia"/>
+        </w:rPr>
+        <w:t>的像素点在</w:t>
+      </w:r>
+      <w:r>
+        <w:rPr>
+          <w:rFonts w:hint="eastAsia"/>
+        </w:rPr>
+        <w:t>4K</w:t>
+      </w:r>
+      <w:r>
+        <w:rPr>
+          <w:rFonts w:hint="eastAsia"/>
+        </w:rPr>
+        <w:t>的屏幕上。</w:t>
+      </w:r>
+    </w:p>
+    <w:p>
+      <w:pPr>
+        <w:pStyle w:val="2"/>
+      </w:pPr>
+      <w:r>
+        <w:rPr>
+          <w:rFonts w:hint="eastAsia"/>
+        </w:rPr>
+        <w:t>显示器赫兹</w:t>
+      </w:r>
+    </w:p>
+    <w:p>
+      <w:r>
+        <w:rPr>
+          <w:rFonts w:hint="eastAsia"/>
+        </w:rPr>
+        <w:t>稍微从</w:t>
+      </w:r>
+      <w:r>
+        <w:rPr>
+          <w:rFonts w:hint="eastAsia"/>
+        </w:rPr>
+        <w:t>PPI</w:t>
+      </w:r>
+      <w:r>
+        <w:rPr>
+          <w:rFonts w:hint="eastAsia"/>
+        </w:rPr>
+        <w:t>和屏幕分辨率中休息一下，来看个小知识。你可能注意到在屏幕设置中靠近分辨率的地方有显示器的</w:t>
+      </w:r>
+      <w:r>
+        <w:rPr>
+          <w:rFonts w:hint="eastAsia"/>
+        </w:rPr>
+        <w:t>Hz</w:t>
+      </w:r>
+      <w:r>
+        <w:rPr>
+          <w:rFonts w:hint="eastAsia"/>
+        </w:rPr>
+        <w:t>值，它和</w:t>
+      </w:r>
+      <w:r>
+        <w:rPr>
+          <w:rFonts w:hint="eastAsia"/>
+        </w:rPr>
+        <w:t>PPI</w:t>
+      </w:r>
+      <w:r>
+        <w:rPr>
+          <w:rFonts w:hint="eastAsia"/>
+        </w:rPr>
+        <w:t>没什么关系，显示器赫兹或者刷新频率是显示器每秒展示固定图像或者帧的速度单位，比如一个</w:t>
+      </w:r>
+      <w:r>
+        <w:rPr>
+          <w:rFonts w:hint="eastAsia"/>
+        </w:rPr>
+        <w:t>60 Hz</w:t>
+      </w:r>
+      <w:r>
+        <w:rPr>
+          <w:rFonts w:hint="eastAsia"/>
+        </w:rPr>
+        <w:t>的显示器每秒可以显示</w:t>
+      </w:r>
+      <w:r>
+        <w:rPr>
+          <w:rFonts w:hint="eastAsia"/>
+        </w:rPr>
+        <w:t>60</w:t>
+      </w:r>
+      <w:r>
+        <w:rPr>
+          <w:rFonts w:hint="eastAsia"/>
+        </w:rPr>
+        <w:t>帧，同样，一个</w:t>
+      </w:r>
+      <w:r>
+        <w:rPr>
+          <w:rFonts w:hint="eastAsia"/>
+        </w:rPr>
+        <w:t>120 Hz</w:t>
+      </w:r>
+      <w:r>
+        <w:rPr>
+          <w:rFonts w:hint="eastAsia"/>
+        </w:rPr>
+        <w:t>的显示器每秒可以显示</w:t>
+      </w:r>
+      <w:r>
+        <w:rPr>
+          <w:rFonts w:hint="eastAsia"/>
+        </w:rPr>
+        <w:t>120</w:t>
+      </w:r>
+      <w:r>
+        <w:rPr>
+          <w:rFonts w:hint="eastAsia"/>
+        </w:rPr>
+        <w:t>帧。</w:t>
+      </w:r>
+    </w:p>
+    <w:p/>
+    <w:p>
+      <w:r>
+        <w:rPr>
+          <w:rFonts w:hint="eastAsia"/>
+        </w:rPr>
+        <w:t>在</w:t>
+      </w:r>
+      <w:r>
+        <w:rPr>
+          <w:rFonts w:hint="eastAsia"/>
+        </w:rPr>
+        <w:t>UI</w:t>
+      </w:r>
+      <w:r>
+        <w:rPr>
+          <w:rFonts w:hint="eastAsia"/>
+        </w:rPr>
+        <w:t>环境中，显示器赫兹（</w:t>
+      </w:r>
+      <w:r>
+        <w:rPr>
+          <w:rFonts w:hint="eastAsia"/>
+        </w:rPr>
+        <w:t>Hz</w:t>
+      </w:r>
+      <w:r>
+        <w:rPr>
+          <w:rFonts w:hint="eastAsia"/>
+        </w:rPr>
+        <w:t>）决定了动画的流畅和精细程度，大多数的屏幕都是</w:t>
+      </w:r>
+      <w:r>
+        <w:rPr>
+          <w:rFonts w:hint="eastAsia"/>
+        </w:rPr>
+        <w:t>60Hz</w:t>
+      </w:r>
+      <w:r>
+        <w:rPr>
+          <w:rFonts w:hint="eastAsia"/>
+        </w:rPr>
+        <w:t>。而每秒显示的帧数依赖于设备处理图像的能力</w:t>
+      </w:r>
+    </w:p>
+    <w:p>
+      <w:pPr>
+        <w:pStyle w:val="2"/>
+      </w:pPr>
+      <w:r>
+        <w:lastRenderedPageBreak/>
+        <w:t>Retina</w:t>
+      </w:r>
+      <w:r>
+        <w:t>（视网膜）显示屏</w:t>
+      </w:r>
+    </w:p>
+    <w:p>
+      <w:r>
+        <w:t>是</w:t>
+      </w:r>
+      <w:r>
+        <w:t>Apple</w:t>
+      </w:r>
+      <w:r>
+        <w:t>公司在发布</w:t>
+      </w:r>
+      <w:r>
+        <w:t>iPhone 4</w:t>
+      </w:r>
+      <w:r>
+        <w:t>时引入的。之所以叫做</w:t>
+      </w:r>
+      <w:r>
+        <w:t>Retina</w:t>
+      </w:r>
+      <w:r>
+        <w:t>是因为设备的</w:t>
+      </w:r>
+      <w:r>
+        <w:t>PPI</w:t>
+      </w:r>
+      <w:r>
+        <w:t>非常高以至于人的视网膜也不能在屏幕上分辨出像素点来。</w:t>
+      </w:r>
+    </w:p>
+    <w:p>
+      <w:r>
+        <w:t>这个说法在现在的设备的屏幕范围内是正确的，但是随着屏幕越来越好，我们的眼睛也会被训练得足够感知像素点，特别是圆形的</w:t>
+      </w:r>
+      <w:r>
+        <w:t>UI</w:t>
+      </w:r>
+      <w:r>
+        <w:t>元素。</w:t>
+      </w:r>
+    </w:p>
+    <w:p>
+      <w:r>
+        <w:t>从技术的角度来讲，他们做的就是在完全相同的物理大小上展示比原来高和宽多一倍的像素点。</w:t>
+      </w:r>
+    </w:p>
+    <w:p>
+      <w:r>
+        <w:t>iPhone 3G/S</w:t>
+      </w:r>
+      <w:r>
+        <w:t>是</w:t>
+      </w:r>
+      <w:r>
+        <w:t>3.5</w:t>
+      </w:r>
+      <w:r>
+        <w:t>英寸的斜角，分辨率为</w:t>
+      </w:r>
+      <w:r>
+        <w:t>480320px</w:t>
+      </w:r>
+      <w:r>
+        <w:t>，</w:t>
+      </w:r>
+      <w:r>
+        <w:t>PPI</w:t>
+      </w:r>
+      <w:r>
+        <w:t>为</w:t>
+      </w:r>
+      <w:r>
+        <w:t>163</w:t>
+      </w:r>
+      <w:r>
+        <w:t>。</w:t>
+      </w:r>
+      <w:r>
+        <w:t xml:space="preserve"> iPhone 4/S</w:t>
+      </w:r>
+      <w:r>
+        <w:t>是</w:t>
+      </w:r>
+      <w:r>
+        <w:t>3.5</w:t>
+      </w:r>
+      <w:r>
+        <w:t>英寸的斜角，分辨率为</w:t>
+      </w:r>
+      <w:r>
+        <w:t>960640px</w:t>
+      </w:r>
+      <w:r>
+        <w:t>，</w:t>
+      </w:r>
+      <w:r>
+        <w:t>PPI</w:t>
+      </w:r>
+      <w:r>
+        <w:t>为</w:t>
+      </w:r>
+      <w:r>
+        <w:t>326</w:t>
+      </w:r>
+      <w:r>
+        <w:t>。</w:t>
+      </w:r>
+    </w:p>
+    <w:p>
+      <w:pPr>
+        <w:rPr>
+          <w:color w:val="2E74B5" w:themeColor="accent1" w:themeShade="BF"/>
+        </w:rPr>
+      </w:pPr>
+      <w:r>
+        <w:rPr>
+          <w:rFonts w:hint="eastAsia"/>
+        </w:rPr>
+        <w:t>事实证明正好是两倍的关系，同样的物理大小，屏幕上的元素却有两倍的清晰度，因为他们有两倍的像素点。</w:t>
+      </w:r>
+      <w:r>
+        <w:rPr>
+          <w:rFonts w:hint="eastAsia"/>
+          <w:color w:val="2E74B5" w:themeColor="accent1" w:themeShade="BF"/>
+        </w:rPr>
+        <w:t>1</w:t>
+      </w:r>
+      <w:r>
+        <w:rPr>
+          <w:rFonts w:hint="eastAsia"/>
+          <w:color w:val="2E74B5" w:themeColor="accent1" w:themeShade="BF"/>
+        </w:rPr>
+        <w:t>个标准的像素＝</w:t>
+      </w:r>
+      <w:r>
+        <w:rPr>
+          <w:rFonts w:hint="eastAsia"/>
+          <w:color w:val="2E74B5" w:themeColor="accent1" w:themeShade="BF"/>
+        </w:rPr>
+        <w:t>4</w:t>
+      </w:r>
+      <w:r>
+        <w:rPr>
+          <w:rFonts w:hint="eastAsia"/>
+          <w:color w:val="2E74B5" w:themeColor="accent1" w:themeShade="BF"/>
+        </w:rPr>
+        <w:t>个</w:t>
+      </w:r>
+      <w:r>
+        <w:rPr>
+          <w:rFonts w:hint="eastAsia"/>
+          <w:color w:val="2E74B5" w:themeColor="accent1" w:themeShade="BF"/>
+        </w:rPr>
+        <w:t>Retina</w:t>
+      </w:r>
+      <w:r>
+        <w:rPr>
+          <w:rFonts w:hint="eastAsia"/>
+          <w:color w:val="2E74B5" w:themeColor="accent1" w:themeShade="BF"/>
+        </w:rPr>
+        <w:t>像素，像素的四倍。</w:t>
+      </w:r>
+    </w:p>
+    <w:p>
+      <w:pPr>
+        <w:rPr>
+          <w:color w:val="FF0000"/>
+        </w:rPr>
+      </w:pPr>
+      <w:r>
+        <w:rPr>
+          <w:color w:val="FF0000"/>
+        </w:rPr>
+        <w:t>因为</w:t>
+      </w:r>
+      <w:r>
+        <w:rPr>
+          <w:color w:val="FF0000"/>
+        </w:rPr>
+        <w:t>“Retina”</w:t>
+      </w:r>
+      <w:r>
+        <w:rPr>
+          <w:color w:val="FF0000"/>
+        </w:rPr>
+        <w:t>显示屏的命名归</w:t>
+      </w:r>
+      <w:r>
+        <w:rPr>
+          <w:color w:val="FF0000"/>
+        </w:rPr>
+        <w:t>Apple</w:t>
+      </w:r>
+      <w:r>
+        <w:rPr>
+          <w:color w:val="FF0000"/>
+        </w:rPr>
+        <w:t>公司所有，所以其他公司使用</w:t>
+      </w:r>
+      <w:r>
+        <w:rPr>
+          <w:color w:val="FF0000"/>
+        </w:rPr>
+        <w:t>“HI-DPI”</w:t>
+      </w:r>
+      <w:r>
+        <w:rPr>
+          <w:color w:val="FF0000"/>
+        </w:rPr>
+        <w:t>或者</w:t>
+      </w:r>
+      <w:r>
+        <w:rPr>
+          <w:color w:val="FF0000"/>
+        </w:rPr>
+        <w:t>“</w:t>
+      </w:r>
+      <w:r>
+        <w:rPr>
+          <w:color w:val="FF0000"/>
+        </w:rPr>
+        <w:t>超大像素</w:t>
+      </w:r>
+      <w:r>
+        <w:rPr>
+          <w:color w:val="FF0000"/>
+        </w:rPr>
+        <w:t>sp33d</w:t>
+      </w:r>
+      <w:r>
+        <w:rPr>
+          <w:color w:val="FF0000"/>
+        </w:rPr>
+        <w:t>显示器</w:t>
+      </w:r>
+      <w:r>
+        <w:rPr>
+          <w:color w:val="FF0000"/>
+        </w:rPr>
+        <w:t>”</w:t>
+      </w:r>
+    </w:p>
+    <w:p>
+      <w:pPr>
+        <w:pStyle w:val="2"/>
+      </w:pPr>
+      <w:r>
+        <w:rPr>
+          <w:rFonts w:hint="eastAsia"/>
+        </w:rPr>
+        <w:t>什么是</w:t>
+      </w:r>
+      <w:r>
+        <w:rPr>
+          <w:rFonts w:hint="eastAsia"/>
+        </w:rPr>
+        <w:t>DP</w:t>
+      </w:r>
+      <w:r>
+        <w:rPr>
+          <w:rFonts w:hint="eastAsia"/>
+        </w:rPr>
+        <w:t>、</w:t>
+      </w:r>
+      <w:r>
+        <w:rPr>
+          <w:rFonts w:hint="eastAsia"/>
+        </w:rPr>
+        <w:t>PT</w:t>
+      </w:r>
+      <w:r>
+        <w:rPr>
+          <w:rFonts w:hint="eastAsia"/>
+        </w:rPr>
+        <w:t>、</w:t>
+      </w:r>
+      <w:r>
+        <w:rPr>
+          <w:rFonts w:hint="eastAsia"/>
+        </w:rPr>
+        <w:t>SP</w:t>
+      </w:r>
+    </w:p>
+    <w:p>
+      <w:r>
+        <w:rPr>
+          <w:rFonts w:hint="eastAsia"/>
+        </w:rPr>
+        <w:t>DP</w:t>
+      </w:r>
+      <w:r>
+        <w:rPr>
+          <w:rFonts w:hint="eastAsia"/>
+        </w:rPr>
+        <w:t>或</w:t>
+      </w:r>
+      <w:r>
+        <w:rPr>
+          <w:rFonts w:hint="eastAsia"/>
+        </w:rPr>
+        <w:t>PT</w:t>
+      </w:r>
+      <w:r>
+        <w:rPr>
+          <w:rFonts w:hint="eastAsia"/>
+        </w:rPr>
+        <w:t>是测量单位，你可以用来规范你的各种设备和多</w:t>
+      </w:r>
+      <w:r>
+        <w:rPr>
+          <w:rFonts w:hint="eastAsia"/>
+        </w:rPr>
+        <w:t>DPI</w:t>
+      </w:r>
+      <w:r>
+        <w:rPr>
+          <w:rFonts w:hint="eastAsia"/>
+        </w:rPr>
+        <w:t>的</w:t>
+      </w:r>
+      <w:r>
+        <w:rPr>
+          <w:rFonts w:hint="eastAsia"/>
+        </w:rPr>
+        <w:t>app</w:t>
+      </w:r>
+      <w:r>
+        <w:rPr>
+          <w:rFonts w:hint="eastAsia"/>
+        </w:rPr>
+        <w:t>模型。</w:t>
+      </w:r>
+      <w:r>
+        <w:rPr>
+          <w:rFonts w:hint="eastAsia"/>
+        </w:rPr>
+        <w:t xml:space="preserve"> DP(Dip)</w:t>
+      </w:r>
+      <w:r>
+        <w:rPr>
+          <w:rFonts w:hint="eastAsia"/>
+        </w:rPr>
+        <w:t>表示独立于设备的像素点，</w:t>
+      </w:r>
+      <w:r>
+        <w:rPr>
+          <w:rFonts w:hint="eastAsia"/>
+        </w:rPr>
+        <w:t>PT</w:t>
+      </w:r>
+      <w:r>
+        <w:rPr>
+          <w:rFonts w:hint="eastAsia"/>
+        </w:rPr>
+        <w:t>表示点。</w:t>
+      </w:r>
+      <w:r>
+        <w:rPr>
+          <w:rFonts w:hint="eastAsia"/>
+        </w:rPr>
+        <w:t>DP</w:t>
+      </w:r>
+      <w:r>
+        <w:rPr>
+          <w:rFonts w:hint="eastAsia"/>
+        </w:rPr>
+        <w:t>用在</w:t>
+      </w:r>
+      <w:r>
+        <w:rPr>
+          <w:rFonts w:hint="eastAsia"/>
+        </w:rPr>
+        <w:t>Android</w:t>
+      </w:r>
+      <w:r>
+        <w:rPr>
+          <w:rFonts w:hint="eastAsia"/>
+        </w:rPr>
+        <w:t>上，</w:t>
+      </w:r>
+      <w:r>
+        <w:rPr>
+          <w:rFonts w:hint="eastAsia"/>
+        </w:rPr>
+        <w:t>PT</w:t>
+      </w:r>
+      <w:r>
+        <w:rPr>
+          <w:rFonts w:hint="eastAsia"/>
+        </w:rPr>
+        <w:t>用在</w:t>
+      </w:r>
+      <w:r>
+        <w:rPr>
+          <w:rFonts w:hint="eastAsia"/>
+        </w:rPr>
+        <w:t>Apple</w:t>
+      </w:r>
+      <w:r>
+        <w:rPr>
+          <w:rFonts w:hint="eastAsia"/>
+        </w:rPr>
+        <w:t>上，但是他们本质上是相同的。</w:t>
+      </w:r>
+    </w:p>
+    <w:p/>
+    <w:p>
+      <w:pPr>
+        <w:rPr>
+          <w:color w:val="2E74B5" w:themeColor="accent1" w:themeShade="BF"/>
+        </w:rPr>
+      </w:pPr>
+      <w:r>
+        <w:rPr>
+          <w:rFonts w:hint="eastAsia"/>
+        </w:rPr>
+        <w:t>简而言之，它能定义</w:t>
+      </w:r>
+      <w:r>
+        <w:rPr>
+          <w:rFonts w:hint="eastAsia"/>
+          <w:color w:val="2E74B5" w:themeColor="accent1" w:themeShade="BF"/>
+        </w:rPr>
+        <w:t>独立于设备的像素比的大小</w:t>
+      </w:r>
+    </w:p>
+    <w:p>
+      <w:r>
+        <w:rPr>
+          <w:rFonts w:hint="eastAsia"/>
+        </w:rPr>
+        <w:t>SP</w:t>
+      </w:r>
+      <w:r>
+        <w:rPr>
+          <w:rFonts w:hint="eastAsia"/>
+        </w:rPr>
+        <w:t>和</w:t>
+      </w:r>
+      <w:r>
+        <w:rPr>
+          <w:rFonts w:hint="eastAsia"/>
+        </w:rPr>
+        <w:t>DP</w:t>
+      </w:r>
+      <w:r>
+        <w:rPr>
+          <w:rFonts w:hint="eastAsia"/>
+        </w:rPr>
+        <w:t>、</w:t>
+      </w:r>
+      <w:r>
+        <w:rPr>
+          <w:rFonts w:hint="eastAsia"/>
+        </w:rPr>
+        <w:t>PT</w:t>
+      </w:r>
+      <w:r>
+        <w:rPr>
+          <w:rFonts w:hint="eastAsia"/>
+        </w:rPr>
+        <w:t>从用途上来讲是不同的，但是工作方式相同。</w:t>
+      </w:r>
+      <w:r>
+        <w:rPr>
+          <w:rFonts w:hint="eastAsia"/>
+        </w:rPr>
+        <w:t>SP</w:t>
+      </w:r>
+      <w:r>
+        <w:rPr>
+          <w:rFonts w:hint="eastAsia"/>
+        </w:rPr>
+        <w:t>表示与比例无关的像素，通常用来定义字体大小，</w:t>
+      </w:r>
+      <w:r>
+        <w:rPr>
+          <w:rFonts w:hint="eastAsia"/>
+        </w:rPr>
+        <w:t>SP</w:t>
+      </w:r>
+      <w:r>
+        <w:rPr>
+          <w:rFonts w:hint="eastAsia"/>
+        </w:rPr>
+        <w:t>受用户</w:t>
+      </w:r>
+      <w:r>
+        <w:rPr>
+          <w:rFonts w:hint="eastAsia"/>
+        </w:rPr>
+        <w:t>Android</w:t>
+      </w:r>
+      <w:r>
+        <w:rPr>
+          <w:rFonts w:hint="eastAsia"/>
+        </w:rPr>
+        <w:t>设备字体设置的影响</w:t>
+      </w:r>
+      <w:r>
+        <w:rPr>
+          <w:rFonts w:hint="eastAsia"/>
+        </w:rPr>
+        <w:t>。</w:t>
+      </w:r>
+    </w:p>
+    <w:p>
+      <w:r>
+        <w:t>这里有个例子。你可以在允许配置</w:t>
+      </w:r>
+      <w:r>
+        <w:t>PPI</w:t>
+      </w:r>
+      <w:r>
+        <w:t>值的软件（比如</w:t>
+      </w:r>
+      <w:r>
+        <w:t>Photoshop</w:t>
+      </w:r>
+      <w:r>
+        <w:t>）里面进行试验。我在</w:t>
+      </w:r>
+      <w:r>
+        <w:t>Photoshop</w:t>
+      </w:r>
+      <w:r>
+        <w:t>上画了两个</w:t>
+      </w:r>
+      <w:r>
+        <w:t>80*80px</w:t>
+      </w:r>
+      <w:r>
+        <w:t>的正方形和</w:t>
+      </w:r>
+      <w:r>
+        <w:t>16pt</w:t>
+      </w:r>
+      <w:r>
+        <w:t>的文本，一个配置的</w:t>
+      </w:r>
+      <w:r>
+        <w:t>PPI</w:t>
+      </w:r>
+      <w:r>
+        <w:t>值是</w:t>
+      </w:r>
+      <w:r>
+        <w:t>72</w:t>
+      </w:r>
+      <w:r>
+        <w:t>，另一个是</w:t>
+      </w:r>
+      <w:r>
+        <w:t>144</w:t>
+      </w:r>
+      <w:r>
+        <w:t>。</w:t>
+      </w:r>
+      <w:r>
+        <w:rPr>
+          <w:rFonts w:hint="eastAsia"/>
+        </w:rPr>
+        <w:t>如你所见，文本变大了，准确点说是两倍大，然而正方形还保持不变，原因就是</w:t>
+      </w:r>
+      <w:r>
+        <w:rPr>
+          <w:rFonts w:hint="eastAsia"/>
+        </w:rPr>
+        <w:t>Photoshop</w:t>
+      </w:r>
+      <w:r>
+        <w:rPr>
+          <w:rFonts w:hint="eastAsia"/>
+        </w:rPr>
+        <w:t>按照</w:t>
+      </w:r>
+      <w:r>
+        <w:rPr>
+          <w:rFonts w:hint="eastAsia"/>
+        </w:rPr>
+        <w:t>PPI</w:t>
+      </w:r>
+      <w:r>
+        <w:rPr>
+          <w:rFonts w:hint="eastAsia"/>
+        </w:rPr>
+        <w:t>值放大了</w:t>
+      </w:r>
+      <w:r>
+        <w:rPr>
+          <w:rFonts w:hint="eastAsia"/>
+        </w:rPr>
+        <w:t>pt</w:t>
+      </w:r>
+      <w:r>
+        <w:rPr>
+          <w:rFonts w:hint="eastAsia"/>
+        </w:rPr>
+        <w:t>值，结果在</w:t>
+      </w:r>
+      <w:r>
+        <w:rPr>
+          <w:rFonts w:hint="eastAsia"/>
+        </w:rPr>
+        <w:t>PPI</w:t>
+      </w:r>
+      <w:r>
+        <w:rPr>
+          <w:rFonts w:hint="eastAsia"/>
+        </w:rPr>
+        <w:t>值变为两倍的情况下文本大小增加为原来两倍。而用像素定义的蓝色正方形，保持了原来大小。像素就是一个像素点，不管</w:t>
+      </w:r>
+      <w:r>
+        <w:rPr>
+          <w:rFonts w:hint="eastAsia"/>
+        </w:rPr>
+        <w:t>PPI</w:t>
+      </w:r>
+      <w:r>
+        <w:rPr>
+          <w:rFonts w:hint="eastAsia"/>
+        </w:rPr>
+        <w:t>怎么配置它会一直保持一个像素。</w:t>
+      </w:r>
+    </w:p>
+    <w:p/>
+    <w:p>
+      <w:pPr>
+        <w:pStyle w:val="1"/>
+      </w:pPr>
+      <w:r>
+        <w:rPr>
+          <w:rFonts w:hint="eastAsia"/>
+        </w:rPr>
+        <w:t>营销</w:t>
+      </w:r>
+      <w:r>
+        <w:t>心理学</w:t>
+      </w:r>
+    </w:p>
+    <w:p>
+      <w:pPr>
+        <w:pStyle w:val="2"/>
+      </w:pPr>
+      <w:r>
+        <w:rPr>
+          <w:rFonts w:hint="eastAsia"/>
+        </w:rPr>
+        <w:t>锚定</w:t>
+      </w:r>
+      <w:r>
+        <w:t>效应</w:t>
+      </w:r>
+    </w:p>
+    <w:p>
+      <w:r>
+        <w:rPr>
+          <w:rFonts w:hint="eastAsia"/>
+        </w:rPr>
+        <w:t>如果你在生活中遇到某个商品，</w:t>
+      </w:r>
+      <w:r>
+        <w:rPr>
+          <w:rFonts w:hint="eastAsia"/>
+          <w:color w:val="FF0000"/>
+        </w:rPr>
+        <w:t>第一眼留下印象的价格</w:t>
+      </w:r>
+      <w:r>
+        <w:rPr>
+          <w:rFonts w:hint="eastAsia"/>
+        </w:rPr>
+        <w:t>(</w:t>
+      </w:r>
+      <w:r>
+        <w:rPr>
+          <w:rFonts w:hint="eastAsia"/>
+        </w:rPr>
+        <w:t>或我们第一次决定用某一个特定的价格购买某一样特定的商品时的价格</w:t>
+      </w:r>
+      <w:r>
+        <w:rPr>
+          <w:rFonts w:hint="eastAsia"/>
+        </w:rPr>
+        <w:t>)</w:t>
+      </w:r>
+      <w:r>
+        <w:rPr>
+          <w:rFonts w:hint="eastAsia"/>
+        </w:rPr>
+        <w:t>将在此后对购买这一产品的</w:t>
+      </w:r>
+      <w:r>
+        <w:rPr>
+          <w:rFonts w:hint="eastAsia"/>
+          <w:color w:val="2E74B5" w:themeColor="accent1" w:themeShade="BF"/>
+        </w:rPr>
+        <w:t>出价意愿产生长期影响</w:t>
+      </w:r>
+      <w:r>
+        <w:rPr>
+          <w:rFonts w:hint="eastAsia"/>
+        </w:rPr>
+        <w:t>。</w:t>
+      </w:r>
+    </w:p>
+    <w:p>
+      <w:pPr>
+        <w:pStyle w:val="2"/>
+      </w:pPr>
+      <w:r>
+        <w:rPr>
+          <w:rFonts w:hint="eastAsia"/>
+        </w:rPr>
+        <w:lastRenderedPageBreak/>
+        <w:t>社会</w:t>
+      </w:r>
+      <w:r>
+        <w:t>认同原则</w:t>
+      </w:r>
+    </w:p>
+    <w:p>
+      <w:r>
+        <w:rPr>
+          <w:rFonts w:hint="eastAsia"/>
+        </w:rPr>
+        <w:t>社会认同指人们会采取他们喜欢或信任的人的观点和行动，也就是从众效应。</w:t>
+      </w:r>
+    </w:p>
+    <w:p>
+      <w:pPr>
+        <w:pStyle w:val="2"/>
+      </w:pPr>
+      <w:r>
+        <w:rPr>
+          <w:rFonts w:hint="eastAsia"/>
+        </w:rPr>
+        <w:t>诱饵效应</w:t>
+      </w:r>
+    </w:p>
+    <w:p>
+      <w:r>
+        <w:rPr>
+          <w:rFonts w:hint="eastAsia"/>
+        </w:rPr>
+        <w:t>人们对不相上下的选项进行选择时，因为第三个新选项</w:t>
+      </w:r>
+      <w:r>
+        <w:rPr>
+          <w:rFonts w:hint="eastAsia"/>
+        </w:rPr>
+        <w:t>(</w:t>
+      </w:r>
+      <w:r>
+        <w:rPr>
+          <w:rFonts w:hint="eastAsia"/>
+        </w:rPr>
+        <w:t>诱饵</w:t>
+      </w:r>
+      <w:r>
+        <w:rPr>
+          <w:rFonts w:hint="eastAsia"/>
+        </w:rPr>
+        <w:t>)</w:t>
+      </w:r>
+      <w:r>
+        <w:rPr>
+          <w:rFonts w:hint="eastAsia"/>
+        </w:rPr>
+        <w:t>的加入，会使某个旧选项显得更有吸引力。</w:t>
+      </w:r>
+    </w:p>
+    <w:p>
+      <w:r>
+        <w:rPr>
+          <w:rFonts w:hint="eastAsia"/>
+        </w:rPr>
+        <w:t>这就是我们在营销策划里常说的“诱饵效应”，它是利用人们对比心理的一个典型方法。</w:t>
+      </w:r>
+    </w:p>
+    <w:p>
+      <w:r>
+        <w:rPr>
+          <w:rFonts w:hint="eastAsia"/>
+        </w:rPr>
+        <w:t>比如《怪诞行为学》里有这么个例子：</w:t>
+      </w:r>
+    </w:p>
+    <w:p>
+      <w:r>
+        <w:rPr>
+          <w:rFonts w:hint="eastAsia"/>
+        </w:rPr>
+        <w:t>拉普是一家餐馆的顾问，餐馆付他钱让他来策划这家店的餐单和定价，拉普随后了解到一个现象：餐单上主菜的高标价，即使没人点，也能给餐馆增加盈利。</w:t>
+      </w:r>
+    </w:p>
+    <w:p>
+      <w:r>
+        <w:rPr>
+          <w:rFonts w:hint="eastAsia"/>
+        </w:rPr>
+        <w:t>为什么？</w:t>
+      </w:r>
+    </w:p>
+    <w:p>
+      <w:r>
+        <w:rPr>
+          <w:rFonts w:hint="eastAsia"/>
+        </w:rPr>
+        <w:t>因为人们一般不会点餐单上最贵的菜，但他们很可能会点排第二位的。</w:t>
+      </w:r>
+    </w:p>
+    <w:p>
+      <w:r>
+        <w:rPr>
+          <w:rFonts w:hint="eastAsia"/>
+        </w:rPr>
+        <w:t>这样，他给这家餐馆创造出一道高价菜，并修改了菜单，然后很多客户被“引诱”去点了第二贵的菜。</w:t>
+      </w:r>
+    </w:p>
+    <w:p>
+      <w:r>
+        <w:rPr>
+          <w:rFonts w:hint="eastAsia"/>
+        </w:rPr>
+        <w:t>在这其中，餐单上增加的一个高标价的菜就是一个“诱饵项”，而它促进点击的那个排第二位的菜就是通常称作的“目标项”。</w:t>
+      </w:r>
+    </w:p>
+    <w:p>
+      <w:r>
+        <w:rPr>
+          <w:rFonts w:hint="eastAsia"/>
+        </w:rPr>
+        <w:t>诱饵项的加入往往能够让消费者有更直观的对比，能够很快就找到那个自己觉得“很合理”的选项。</w:t>
+      </w:r>
+    </w:p>
+    <w:p>
+      <w:r>
+        <w:rPr>
+          <w:rFonts w:hint="eastAsia"/>
+        </w:rPr>
+        <w:t>比如有些商店总是会放一些基本卖不出去的高价货，质量也没多好，可就是贵。这就是刻意放的“诱饵项”，它会让其他商品显得更加“物美价廉”。</w:t>
+      </w:r>
+    </w:p>
+    <w:p>
+      <w:pPr>
+        <w:pStyle w:val="2"/>
+      </w:pPr>
+      <w:r>
+        <w:rPr>
+          <w:rFonts w:hint="eastAsia"/>
+        </w:rPr>
+        <w:t>稀缺</w:t>
+      </w:r>
+      <w:r>
+        <w:t>原则</w:t>
+      </w:r>
+    </w:p>
+    <w:p>
+      <w:r>
+        <w:t>机会、内容或产品越少，其价值就越大。人类习惯于用获得一件东西的难易程度来判断它的珍贵程度，一件东西越难获得，它的价值往往也就可能越高，因此，短缺性会刺激我们对其奋力争取。</w:t>
+      </w:r>
+    </w:p>
+    <w:p>
+      <w:r>
+        <w:t>短缺原理在商业上的应用就更多了，比如告诉顾客某种商品数量有限，不能保证一直有货。</w:t>
+      </w:r>
+    </w:p>
+    <w:p>
+      <w:r>
+        <w:t>值得注意的是，</w:t>
+      </w:r>
+      <w:r>
+        <w:t>“</w:t>
+      </w:r>
+      <w:r>
+        <w:t>时间</w:t>
+      </w:r>
+      <w:r>
+        <w:t>”</w:t>
+      </w:r>
+      <w:r>
+        <w:t>也是一种资源，所以</w:t>
+      </w:r>
+      <w:r>
+        <w:t>“</w:t>
+      </w:r>
+      <w:r>
+        <w:t>截止日期</w:t>
+      </w:r>
+      <w:r>
+        <w:t>”</w:t>
+      </w:r>
+      <w:r>
+        <w:t>、</w:t>
+      </w:r>
+      <w:r>
+        <w:t>“</w:t>
+      </w:r>
+      <w:r>
+        <w:t>抢购</w:t>
+      </w:r>
+      <w:r>
+        <w:t>”</w:t>
+      </w:r>
+      <w:r>
+        <w:t>、</w:t>
+      </w:r>
+      <w:r>
+        <w:t>“</w:t>
+      </w:r>
+      <w:r>
+        <w:t>秒杀</w:t>
+      </w:r>
+      <w:r>
+        <w:t>”</w:t>
+      </w:r>
+      <w:r>
+        <w:t>等等销售手段，同样能刺激顾客的购买欲望。</w:t>
+      </w:r>
+    </w:p>
+    <w:p>
+      <w:pPr>
+        <w:pStyle w:val="2"/>
+      </w:pPr>
+      <w:r>
+        <w:rPr>
+          <w:rFonts w:hint="eastAsia"/>
+        </w:rPr>
+        <w:t>捆绑</w:t>
+      </w:r>
+      <w:r>
+        <w:t>损失原则</w:t>
+      </w:r>
+    </w:p>
+    <w:p>
+      <w:r>
+        <w:t>为什么经常看到很多商家会说</w:t>
+      </w:r>
+      <w:r>
+        <w:t>“</w:t>
+      </w:r>
+      <w:r>
+        <w:t>买</w:t>
+      </w:r>
+      <w:r>
+        <w:t>3999</w:t>
+      </w:r>
+      <w:r>
+        <w:t>元电脑，送耳机、送高档鼠标垫、送免费</w:t>
+      </w:r>
+      <w:r>
+        <w:t>1</w:t>
+      </w:r>
+      <w:r>
+        <w:t>年上门维修</w:t>
+      </w:r>
+      <w:r>
+        <w:t>”</w:t>
+      </w:r>
+      <w:r>
+        <w:t>，而不是把耳机、上门维修等价格都包在</w:t>
+      </w:r>
+      <w:r>
+        <w:t>3999</w:t>
+      </w:r>
+      <w:r>
+        <w:t>元里面？</w:t>
+      </w:r>
+    </w:p>
+    <w:p>
+      <w:r>
+        <w:t>同样是花</w:t>
+      </w:r>
+      <w:r>
+        <w:t>3999</w:t>
+      </w:r>
+      <w:r>
+        <w:t>买了这一堆产品和服务，为什么要把某些部分说成是</w:t>
+      </w:r>
+      <w:r>
+        <w:t>“</w:t>
+      </w:r>
+      <w:r>
+        <w:t>免费</w:t>
+      </w:r>
+      <w:r>
+        <w:t>”</w:t>
+      </w:r>
+      <w:r>
+        <w:t>的？</w:t>
+      </w:r>
+    </w:p>
+    <w:p>
+      <w:r>
+        <w:t>这是因为人对损失和收益的感知并不是线性的</w:t>
+      </w:r>
+      <w:r>
+        <w:rPr>
+          <w:rFonts w:hint="eastAsia"/>
+        </w:rPr>
+        <w:t>。</w:t>
+      </w:r>
+    </w:p>
+    <w:p>
+      <w:r>
+        <w:t>所以，无数商家会说</w:t>
+      </w:r>
+      <w:r>
+        <w:t>“</w:t>
+      </w:r>
+      <w:r>
+        <w:t>买</w:t>
+      </w:r>
+      <w:r>
+        <w:t>3000</w:t>
+      </w:r>
+      <w:r>
+        <w:t>元电脑，包邮</w:t>
+      </w:r>
+      <w:r>
+        <w:t>”</w:t>
+      </w:r>
+      <w:r>
+        <w:t>，而不是说</w:t>
+      </w:r>
+      <w:r>
+        <w:t>“</w:t>
+      </w:r>
+      <w:r>
+        <w:t>总共</w:t>
+      </w:r>
+      <w:r>
+        <w:t>3000</w:t>
+      </w:r>
+      <w:r>
+        <w:t>元，其中电脑你花了</w:t>
+      </w:r>
+      <w:r>
+        <w:t>2995</w:t>
+      </w:r>
+      <w:r>
+        <w:t>，邮费</w:t>
+      </w:r>
+      <w:r>
+        <w:t>5</w:t>
+      </w:r>
+      <w:r>
+        <w:t>元。</w:t>
+      </w:r>
+      <w:r>
+        <w:t>”</w:t>
+      </w:r>
+    </w:p>
+    <w:p>
+      <w:r>
+        <w:t>同样，如果把</w:t>
+      </w:r>
+      <w:r>
+        <w:t>“</w:t>
+      </w:r>
+      <w:r>
+        <w:t>好处分散</w:t>
+      </w:r>
+      <w:r>
+        <w:t>”</w:t>
+      </w:r>
+      <w:r>
+        <w:t>，用户感知到的</w:t>
+      </w:r>
+      <w:r>
+        <w:t>“</w:t>
+      </w:r>
+      <w:r>
+        <w:t>好处</w:t>
+      </w:r>
+      <w:r>
+        <w:t>”</w:t>
+      </w:r>
+      <w:r>
+        <w:t>也就会增加。</w:t>
+      </w:r>
+    </w:p>
+    <w:p>
+      <w:pPr>
+        <w:rPr>
+          <w:color w:val="FF0000"/>
+        </w:rPr>
+      </w:pPr>
+      <w:r>
+        <w:rPr>
+          <w:color w:val="FF0000"/>
+        </w:rPr>
+        <w:lastRenderedPageBreak/>
+        <w:t>总之，为了让你觉得你受到了优惠，商家们会千方百计地捆绑损失，同时分散好处。</w:t>
+      </w:r>
+    </w:p>
+    <w:p>
+      <w:pPr>
+        <w:pStyle w:val="2"/>
+      </w:pPr>
+      <w:r>
+        <w:rPr>
+          <w:rFonts w:hint="eastAsia"/>
+        </w:rPr>
+        <w:t>预期</w:t>
+      </w:r>
+      <w:r>
+        <w:t>效应</w:t>
+      </w:r>
+    </w:p>
+    <w:p>
+      <w:r>
+        <w:t>我们对事物已有的印象，会蒙蔽自己观察问题的视线。而对一件事物的预期，会影响到我们对其的态度和体验。</w:t>
+      </w:r>
+    </w:p>
+    <w:p>
+      <w:r>
+        <w:t>如果我们事先相信某种东西好，那么它一般就会好，反之亦然。</w:t>
+      </w:r>
+    </w:p>
+    <w:p>
+      <w:r>
+        <w:t>国外的一个实验证明，将同样的咖啡放在高档次的器皿和一般的器皿中，人们会普遍觉得高档次器皿中的咖啡味道更好些。</w:t>
+      </w:r>
+    </w:p>
+    <w:p>
+      <w:pPr>
+        <w:pStyle w:val="2"/>
+      </w:pPr>
+      <w:r>
+        <w:rPr>
+          <w:rFonts w:hint="eastAsia"/>
+        </w:rPr>
+        <w:t>损失</w:t>
+      </w:r>
+      <w:r>
+        <w:t>规避</w:t>
+      </w:r>
+    </w:p>
+    <w:p>
+      <w:r>
+        <w:t>失规避指一旦人们拥有某物就非常不愿意失去它</w:t>
+      </w:r>
+      <w:r>
+        <w:rPr>
+          <w:rFonts w:hint="eastAsia"/>
+        </w:rPr>
+        <w:t>，</w:t>
+      </w:r>
+      <w:r>
+        <w:t>例如，你可以在一段时间内免费开放产品的特定功能，到期后，顾客已经对该功能产生依赖，最终只能通过付费来享受这个功能</w:t>
+      </w:r>
+      <w:r>
+        <w:rPr>
+          <w:rFonts w:hint="eastAsia"/>
+        </w:rPr>
+        <w:t>。</w:t>
+      </w:r>
+    </w:p>
+    <w:p>
+      <w:pPr>
+        <w:pStyle w:val="2"/>
+      </w:pPr>
+      <w:r>
+        <w:rPr>
+          <w:rFonts w:hint="eastAsia"/>
+        </w:rPr>
+        <w:t>心理账户</w:t>
+      </w:r>
+    </w:p>
+    <w:p>
+      <w:r>
+        <w:rPr>
+          <w:rFonts w:hint="eastAsia"/>
+        </w:rPr>
+        <w:t>为什么现在电商越来越多地说“满</w:t>
+      </w:r>
+      <w:r>
+        <w:rPr>
+          <w:rFonts w:hint="eastAsia"/>
+        </w:rPr>
+        <w:t>1000</w:t>
+      </w:r>
+      <w:r>
+        <w:rPr>
+          <w:rFonts w:hint="eastAsia"/>
+        </w:rPr>
+        <w:t>减</w:t>
+      </w:r>
+      <w:r>
+        <w:rPr>
+          <w:rFonts w:hint="eastAsia"/>
+        </w:rPr>
+        <w:t>200</w:t>
+      </w:r>
+      <w:r>
+        <w:rPr>
+          <w:rFonts w:hint="eastAsia"/>
+        </w:rPr>
+        <w:t>”而不是“</w:t>
+      </w:r>
+      <w:r>
+        <w:rPr>
+          <w:rFonts w:hint="eastAsia"/>
+        </w:rPr>
+        <w:t>1000</w:t>
+      </w:r>
+      <w:r>
+        <w:rPr>
+          <w:rFonts w:hint="eastAsia"/>
+        </w:rPr>
+        <w:t>元后，打</w:t>
+      </w:r>
+      <w:r>
+        <w:rPr>
+          <w:rFonts w:hint="eastAsia"/>
+        </w:rPr>
+        <w:t>8</w:t>
+      </w:r>
+      <w:r>
+        <w:rPr>
+          <w:rFonts w:hint="eastAsia"/>
+        </w:rPr>
+        <w:t>折”</w:t>
+      </w:r>
+      <w:r>
+        <w:rPr>
+          <w:rFonts w:hint="eastAsia"/>
+        </w:rPr>
+        <w:t>?</w:t>
+      </w:r>
+      <w:r>
+        <w:rPr>
+          <w:rFonts w:hint="eastAsia"/>
+        </w:rPr>
+        <w:t>“满减策略”为什么大行其道？</w:t>
+      </w:r>
+    </w:p>
+    <w:p>
+      <w:r>
+        <w:rPr>
+          <w:rFonts w:hint="eastAsia"/>
+        </w:rPr>
+        <w:t>首先假设这</w:t>
+      </w:r>
+      <w:r>
+        <w:rPr>
+          <w:rFonts w:hint="eastAsia"/>
+        </w:rPr>
+        <w:t>2</w:t>
+      </w:r>
+      <w:r>
+        <w:rPr>
+          <w:rFonts w:hint="eastAsia"/>
+        </w:rPr>
+        <w:t>种情境：</w:t>
+      </w:r>
+    </w:p>
+    <w:p>
+      <w:r>
+        <w:rPr>
+          <w:rFonts w:hint="eastAsia"/>
+        </w:rPr>
+        <w:t>1</w:t>
+      </w:r>
+      <w:r>
+        <w:rPr>
+          <w:rFonts w:hint="eastAsia"/>
+        </w:rPr>
+        <w:t>、你某天因不小心剐蹭，修车花了</w:t>
+      </w:r>
+      <w:r>
+        <w:rPr>
+          <w:rFonts w:hint="eastAsia"/>
+        </w:rPr>
+        <w:t>1000</w:t>
+      </w:r>
+      <w:r>
+        <w:rPr>
+          <w:rFonts w:hint="eastAsia"/>
+        </w:rPr>
+        <w:t>元；心情不好，回到办公室，发现抽奖中了</w:t>
+      </w:r>
+      <w:r>
+        <w:rPr>
+          <w:rFonts w:hint="eastAsia"/>
+        </w:rPr>
+        <w:t>200</w:t>
+      </w:r>
+      <w:r>
+        <w:rPr>
+          <w:rFonts w:hint="eastAsia"/>
+        </w:rPr>
+        <w:t>元。</w:t>
+      </w:r>
+    </w:p>
+    <w:p>
+      <w:r>
+        <w:rPr>
+          <w:rFonts w:hint="eastAsia"/>
+        </w:rPr>
+        <w:t>2</w:t>
+      </w:r>
+      <w:r>
+        <w:rPr>
+          <w:rFonts w:hint="eastAsia"/>
+        </w:rPr>
+        <w:t>、你某天因不小心剐蹭，修车花了</w:t>
+      </w:r>
+      <w:r>
+        <w:rPr>
+          <w:rFonts w:hint="eastAsia"/>
+        </w:rPr>
+        <w:t>800</w:t>
+      </w:r>
+      <w:r>
+        <w:rPr>
+          <w:rFonts w:hint="eastAsia"/>
+        </w:rPr>
+        <w:t>元。</w:t>
+      </w:r>
+    </w:p>
+    <w:p>
+      <w:r>
+        <w:rPr>
+          <w:rFonts w:hint="eastAsia"/>
+        </w:rPr>
+        <w:t>这两种情境下，你觉得哪种情境你会心情更好？我想大部分人会猜是第一种，而实验结果也是这么证明的。</w:t>
+      </w:r>
+    </w:p>
+    <w:p>
+      <w:pPr>
+        <w:pStyle w:val="1"/>
+      </w:pPr>
+      <w:r>
+        <w:rPr>
+          <w:rFonts w:hint="eastAsia"/>
+        </w:rPr>
+        <w:t>趋势</w:t>
+      </w:r>
+      <w:r>
+        <w:t>解读</w:t>
+      </w:r>
+    </w:p>
+    <w:p>
+      <w:pPr>
+        <w:pStyle w:val="2"/>
+      </w:pPr>
+      <w:r>
+        <w:rPr>
+          <w:rFonts w:hint="eastAsia"/>
+        </w:rPr>
+        <w:t>2018</w:t>
+      </w:r>
+      <w:r>
+        <w:rPr>
+          <w:rFonts w:hint="eastAsia"/>
+        </w:rPr>
+        <w:t>年</w:t>
+      </w:r>
+      <w:r>
+        <w:rPr>
+          <w:rFonts w:hint="eastAsia"/>
+        </w:rPr>
+        <w:t>6</w:t>
+      </w:r>
+      <w:r>
+        <w:rPr>
+          <w:rFonts w:hint="eastAsia"/>
+        </w:rPr>
+        <w:t>月</w:t>
+      </w:r>
+      <w:r>
+        <w:rPr>
+          <w:rFonts w:hint="eastAsia"/>
+        </w:rPr>
+        <w:t>27</w:t>
+      </w:r>
+      <w:r>
+        <w:rPr>
+          <w:rFonts w:hint="eastAsia"/>
+        </w:rPr>
+        <w:t>日星期三</w:t>
+      </w:r>
+    </w:p>
+    <w:p>
+      <w:r>
+        <w:rPr>
+          <w:rFonts w:hint="eastAsia"/>
+        </w:rPr>
+        <w:t>移动互联加速了消费端的信息对称，什么是好东西不需要太高的教育成本，比如根本不需要教育县域的年轻人什么是星巴克；</w:t>
+      </w:r>
+    </w:p>
+    <w:p>
+      <w:r>
+        <w:rPr>
+          <w:rFonts w:hint="eastAsia"/>
+        </w:rPr>
+        <w:t>基于这三点原因，我们把县域消费崛起现象归纳为“流行的城乡一体化”。</w:t>
+      </w:r>
+    </w:p>
+    <w:p>
+      <w:pPr>
+        <w:rPr>
+          <w:rFonts w:hint="eastAsia"/>
+        </w:rPr>
+      </w:pPr>
       <w:bookmarkStart w:id="2" w:name="_GoBack"/>
       <w:bookmarkEnd w:id="2"/>
-      <w:r>
-        <w:rPr>
-          <w:rStyle w:val="popmsg"/>
-        </w:rPr>
-        <w:t>平均每次访问</w:t>
-      </w:r>
-      <w:r>
-        <w:rPr>
-          <w:rStyle w:val="popmsg"/>
-        </w:rPr>
-        <w:t>(</w:t>
-      </w:r>
-      <w:r>
-        <w:rPr>
-          <w:rStyle w:val="popmsg"/>
-        </w:rPr>
-        <w:t>会话</w:t>
-      </w:r>
-      <w:r>
-        <w:rPr>
-          <w:rStyle w:val="popmsg"/>
-        </w:rPr>
-        <w:t>)</w:t>
-      </w:r>
-      <w:r>
-        <w:rPr>
-          <w:rStyle w:val="popmsg"/>
-        </w:rPr>
-        <w:t>产生的</w:t>
-      </w:r>
-      <w:r>
-        <w:rPr>
-          <w:rStyle w:val="popmsg"/>
-        </w:rPr>
-        <w:t>PV</w:t>
-      </w:r>
-      <w:r>
-        <w:rPr>
-          <w:rStyle w:val="popmsg"/>
-        </w:rPr>
-        <w:t>。平均访问深度</w:t>
-      </w:r>
-      <w:r>
-        <w:rPr>
-          <w:rStyle w:val="popmsg"/>
-        </w:rPr>
-        <w:t>=</w:t>
-      </w:r>
-      <w:r>
-        <w:rPr>
-          <w:rStyle w:val="popmsg"/>
-        </w:rPr>
-        <w:t>浏览次数</w:t>
-      </w:r>
-      <w:r>
-        <w:rPr>
-          <w:rStyle w:val="popmsg"/>
-        </w:rPr>
-        <w:t>/</w:t>
-      </w:r>
-      <w:r>
-        <w:rPr>
-          <w:rStyle w:val="popmsg"/>
-        </w:rPr>
-        <w:t>访问次数。体现网站对访客的吸引程度。</w:t>
-      </w:r>
     </w:p>
     <w:sectPr>
       <w:pgSz w:w="11906" w:h="16838"/>
@@ -4985,6 +8286,11 @@
     <w:basedOn w:val="a0"/>
     <w:rsid w:val="00F821D0"/>
   </w:style>
+  <w:style w:type="character" w:customStyle="1" w:styleId="con">
+    <w:name w:val="con"/>
+    <w:basedOn w:val="a0"/>
+    <w:rsid w:val="00DA7CDB"/>
+  </w:style>
 </w:styles>
 </file>
 

</xml_diff>

<commit_message>
add finicial basic formuler
</commit_message>
<xml_diff>
--- a/Deposition2.docx
+++ b/Deposition2.docx
@@ -4053,74 +4053,151 @@
       </w:r>
     </w:p>
     <w:p>
+      <w:pPr>
+        <w:rPr>
+          <w:rStyle w:val="popmsg"/>
+        </w:rPr>
+      </w:pPr>
+      <w:r>
+        <w:rPr>
+          <w:rStyle w:val="popmsg"/>
+        </w:rPr>
+        <w:t>平均每次访问</w:t>
+      </w:r>
+      <w:r>
+        <w:rPr>
+          <w:rStyle w:val="popmsg"/>
+        </w:rPr>
+        <w:t>(</w:t>
+      </w:r>
+      <w:r>
+        <w:rPr>
+          <w:rStyle w:val="popmsg"/>
+        </w:rPr>
+        <w:t>会话</w:t>
+      </w:r>
+      <w:r>
+        <w:rPr>
+          <w:rStyle w:val="popmsg"/>
+        </w:rPr>
+        <w:t>)</w:t>
+      </w:r>
+      <w:r>
+        <w:rPr>
+          <w:rStyle w:val="popmsg"/>
+        </w:rPr>
+        <w:t>产生的</w:t>
+      </w:r>
+      <w:r>
+        <w:rPr>
+          <w:rStyle w:val="popmsg"/>
+        </w:rPr>
+        <w:t>PV</w:t>
+      </w:r>
+      <w:r>
+        <w:rPr>
+          <w:rStyle w:val="popmsg"/>
+        </w:rPr>
+        <w:t>。平均访问深度</w:t>
+      </w:r>
+      <w:r>
+        <w:rPr>
+          <w:rStyle w:val="popmsg"/>
+        </w:rPr>
+        <w:t>=</w:t>
+      </w:r>
+      <w:r>
+        <w:rPr>
+          <w:rStyle w:val="popmsg"/>
+        </w:rPr>
+        <w:t>浏览次数</w:t>
+      </w:r>
+      <w:r>
+        <w:rPr>
+          <w:rStyle w:val="popmsg"/>
+        </w:rPr>
+        <w:t>/</w:t>
+      </w:r>
+      <w:r>
+        <w:rPr>
+          <w:rStyle w:val="popmsg"/>
+        </w:rPr>
+        <w:t>访问次数。体现网站对访客的吸引程度。</w:t>
+      </w:r>
+    </w:p>
+    <w:p>
+      <w:pPr>
+        <w:rPr>
+          <w:rStyle w:val="popmsg"/>
+        </w:rPr>
+      </w:pPr>
+    </w:p>
+    <w:p>
+      <w:pPr>
+        <w:pStyle w:val="1"/>
+        <w:rPr>
+          <w:rStyle w:val="popmsg"/>
+        </w:rPr>
+      </w:pPr>
+      <w:r>
+        <w:rPr>
+          <w:rStyle w:val="popmsg"/>
+          <w:rFonts w:hint="eastAsia"/>
+        </w:rPr>
+        <w:lastRenderedPageBreak/>
+        <w:t>财务知识</w:t>
+      </w:r>
+    </w:p>
+    <w:p>
+      <w:r>
+        <w:rPr>
+          <w:noProof/>
+        </w:rPr>
+        <w:drawing>
+          <wp:inline distT="0" distB="0" distL="0" distR="0" wp14:anchorId="37C50C35" wp14:editId="28CC1285">
+            <wp:extent cx="5274310" cy="4096385"/>
+            <wp:effectExtent l="0" t="0" r="2540" b="0"/>
+            <wp:docPr id="13" name="图片 13"/>
+            <wp:cNvGraphicFramePr>
+              <a:graphicFrameLocks xmlns:a="http://schemas.openxmlformats.org/drawingml/2006/main" noChangeAspect="1"/>
+            </wp:cNvGraphicFramePr>
+            <a:graphic xmlns:a="http://schemas.openxmlformats.org/drawingml/2006/main">
+              <a:graphicData uri="http://schemas.openxmlformats.org/drawingml/2006/picture">
+                <pic:pic xmlns:pic="http://schemas.openxmlformats.org/drawingml/2006/picture">
+                  <pic:nvPicPr>
+                    <pic:cNvPr id="1" name=""/>
+                    <pic:cNvPicPr/>
+                  </pic:nvPicPr>
+                  <pic:blipFill>
+                    <a:blip r:embed="rId38"/>
+                    <a:stretch>
+                      <a:fillRect/>
+                    </a:stretch>
+                  </pic:blipFill>
+                  <pic:spPr>
+                    <a:xfrm>
+                      <a:off x="0" y="0"/>
+                      <a:ext cx="5274310" cy="4096385"/>
+                    </a:xfrm>
+                    <a:prstGeom prst="rect">
+                      <a:avLst/>
+                    </a:prstGeom>
+                  </pic:spPr>
+                </pic:pic>
+              </a:graphicData>
+            </a:graphic>
+          </wp:inline>
+        </w:drawing>
+      </w:r>
+    </w:p>
+    <w:p>
+      <w:pPr>
+        <w:rPr>
+          <w:rFonts w:hint="eastAsia"/>
+        </w:rPr>
+      </w:pPr>
       <w:bookmarkStart w:id="2" w:name="_GoBack"/>
       <w:bookmarkEnd w:id="2"/>
-      <w:r>
-        <w:rPr>
-          <w:rStyle w:val="popmsg"/>
-        </w:rPr>
-        <w:t>平均每次访问</w:t>
-      </w:r>
-      <w:r>
-        <w:rPr>
-          <w:rStyle w:val="popmsg"/>
-        </w:rPr>
-        <w:t>(</w:t>
-      </w:r>
-      <w:r>
-        <w:rPr>
-          <w:rStyle w:val="popmsg"/>
-        </w:rPr>
-        <w:t>会话</w:t>
-      </w:r>
-      <w:r>
-        <w:rPr>
-          <w:rStyle w:val="popmsg"/>
-        </w:rPr>
-        <w:t>)</w:t>
-      </w:r>
-      <w:r>
-        <w:rPr>
-          <w:rStyle w:val="popmsg"/>
-        </w:rPr>
-        <w:t>产生的</w:t>
-      </w:r>
-      <w:r>
-        <w:rPr>
-          <w:rStyle w:val="popmsg"/>
-        </w:rPr>
-        <w:t>PV</w:t>
-      </w:r>
-      <w:r>
-        <w:rPr>
-          <w:rStyle w:val="popmsg"/>
-        </w:rPr>
-        <w:t>。平均访问深度</w:t>
-      </w:r>
-      <w:r>
-        <w:rPr>
-          <w:rStyle w:val="popmsg"/>
-        </w:rPr>
-        <w:t>=</w:t>
-      </w:r>
-      <w:r>
-        <w:rPr>
-          <w:rStyle w:val="popmsg"/>
-        </w:rPr>
-        <w:t>浏览次数</w:t>
-      </w:r>
-      <w:r>
-        <w:rPr>
-          <w:rStyle w:val="popmsg"/>
-        </w:rPr>
-        <w:t>/</w:t>
-      </w:r>
-      <w:r>
-        <w:rPr>
-          <w:rStyle w:val="popmsg"/>
-        </w:rPr>
-        <w:t>访问次数。体现网站对访客的吸引程度。</w:t>
-      </w:r>
     </w:p>
     <w:sectPr>
       <w:pgSz w:w="11906" w:h="16838"/>

</xml_diff>